<commit_message>
se actualizo el work de sass
</commit_message>
<xml_diff>
--- a/Apuntes-SASS.docx
+++ b/Apuntes-SASS.docx
@@ -2488,13 +2488,8 @@
         </w:numPr>
         <w:ind w:left="1080"/>
       </w:pPr>
-      <w:proofErr w:type="gramStart"/>
-      <w:r>
-        <w:t>Artículo .sass</w:t>
-      </w:r>
-      <w:proofErr w:type="gramEnd"/>
-      <w:r>
-        <w:t xml:space="preserve"> vs .scss</w:t>
+      <w:r>
+        <w:t>Artículo .sass vs .scss</w:t>
       </w:r>
     </w:p>
     <w:p>
@@ -2587,11 +2582,9 @@
           <w:numId w:val="5"/>
         </w:numPr>
       </w:pPr>
-      <w:proofErr w:type="spellStart"/>
       <w:r>
         <w:t>Sassmeister</w:t>
       </w:r>
-      <w:proofErr w:type="spellEnd"/>
     </w:p>
     <w:p>
       <w:pPr>
@@ -2609,11 +2602,9 @@
           <w:numId w:val="5"/>
         </w:numPr>
       </w:pPr>
-      <w:proofErr w:type="spellStart"/>
       <w:r>
         <w:t>Codepen</w:t>
       </w:r>
-      <w:proofErr w:type="spellEnd"/>
     </w:p>
     <w:p>
       <w:pPr>
@@ -2635,11 +2626,9 @@
           <w:numId w:val="5"/>
         </w:numPr>
       </w:pPr>
-      <w:proofErr w:type="spellStart"/>
       <w:r>
         <w:t>Prepros</w:t>
       </w:r>
-      <w:proofErr w:type="spellEnd"/>
     </w:p>
     <w:p>
       <w:pPr>
@@ -2658,11 +2647,9 @@
           <w:numId w:val="5"/>
         </w:numPr>
       </w:pPr>
-      <w:proofErr w:type="spellStart"/>
       <w:r>
         <w:t>Codekit</w:t>
       </w:r>
-      <w:proofErr w:type="spellEnd"/>
     </w:p>
     <w:p>
       <w:pPr>
@@ -2740,19 +2727,9 @@
           <w:numId w:val="5"/>
         </w:numPr>
       </w:pPr>
-      <w:proofErr w:type="spellStart"/>
-      <w:r>
-        <w:t>ruby</w:t>
-      </w:r>
-      <w:proofErr w:type="spellEnd"/>
-      <w:r>
-        <w:t xml:space="preserve"> </w:t>
-      </w:r>
-      <w:proofErr w:type="spellStart"/>
-      <w:r>
-        <w:t>sass</w:t>
-      </w:r>
-      <w:proofErr w:type="spellEnd"/>
+      <w:r>
+        <w:t>ruby sass</w:t>
+      </w:r>
     </w:p>
     <w:p>
       <w:pPr>
@@ -2802,21 +2779,8 @@
         </w:numPr>
       </w:pPr>
       <w:r>
-        <w:t xml:space="preserve">gem </w:t>
-      </w:r>
-      <w:proofErr w:type="spellStart"/>
-      <w:r>
-        <w:t>install</w:t>
-      </w:r>
-      <w:proofErr w:type="spellEnd"/>
-      <w:r>
-        <w:t xml:space="preserve"> </w:t>
-      </w:r>
-      <w:proofErr w:type="spellStart"/>
-      <w:r>
-        <w:t>sass</w:t>
-      </w:r>
-      <w:proofErr w:type="spellEnd"/>
+        <w:t>gem install sass</w:t>
+      </w:r>
     </w:p>
     <w:p>
       <w:pPr>
@@ -2838,23 +2802,8 @@
           <w:numId w:val="5"/>
         </w:numPr>
       </w:pPr>
-      <w:proofErr w:type="spellStart"/>
-      <w:r>
-        <w:t>sass</w:t>
-      </w:r>
-      <w:proofErr w:type="spellEnd"/>
-      <w:r>
-        <w:t xml:space="preserve"> </w:t>
-      </w:r>
-      <w:proofErr w:type="spellStart"/>
-      <w:proofErr w:type="gramStart"/>
-      <w:r>
-        <w:t>styles.scss</w:t>
-      </w:r>
-      <w:proofErr w:type="spellEnd"/>
-      <w:proofErr w:type="gramEnd"/>
-      <w:r>
-        <w:t xml:space="preserve"> styles.css </w:t>
+      <w:r>
+        <w:t xml:space="preserve">sass styles.scss styles.css </w:t>
       </w:r>
     </w:p>
     <w:p>
@@ -2877,19 +2826,9 @@
           <w:numId w:val="5"/>
         </w:numPr>
       </w:pPr>
-      <w:proofErr w:type="spellStart"/>
-      <w:r>
-        <w:t>sass</w:t>
-      </w:r>
-      <w:proofErr w:type="spellEnd"/>
-      <w:r>
-        <w:t xml:space="preserve"> --</w:t>
-      </w:r>
-      <w:proofErr w:type="spellStart"/>
-      <w:r>
-        <w:t>watch</w:t>
-      </w:r>
-      <w:proofErr w:type="spellEnd"/>
+      <w:r>
+        <w:t>sass --watch</w:t>
+      </w:r>
     </w:p>
     <w:p>
       <w:pPr>
@@ -2899,11 +2838,9 @@
           <w:numId w:val="5"/>
         </w:numPr>
       </w:pPr>
-      <w:proofErr w:type="spellStart"/>
       <w:r>
         <w:t>flags</w:t>
       </w:r>
-      <w:proofErr w:type="spellEnd"/>
     </w:p>
     <w:p>
       <w:pPr>
@@ -2913,11 +2850,9 @@
           <w:numId w:val="5"/>
         </w:numPr>
       </w:pPr>
-      <w:proofErr w:type="spellStart"/>
       <w:r>
         <w:t>node-sass</w:t>
       </w:r>
-      <w:proofErr w:type="spellEnd"/>
     </w:p>
     <w:p>
       <w:pPr>
@@ -2928,13 +2863,8 @@
         </w:numPr>
       </w:pPr>
       <w:r>
-        <w:t xml:space="preserve">Instalar </w:t>
-      </w:r>
-      <w:proofErr w:type="spellStart"/>
-      <w:r>
-        <w:t>Node</w:t>
-      </w:r>
-      <w:proofErr w:type="spellEnd"/>
+        <w:t>Instalar Node</w:t>
+      </w:r>
     </w:p>
     <w:p>
       <w:pPr>
@@ -2948,47 +2878,38 @@
           <w:bCs/>
         </w:rPr>
       </w:pPr>
-      <w:proofErr w:type="spellStart"/>
       <w:r>
         <w:rPr>
           <w:b/>
           <w:bCs/>
         </w:rPr>
-        <w:t>npm</w:t>
-      </w:r>
-      <w:proofErr w:type="spellEnd"/>
+        <w:t>npm install -g node-sass</w:t>
+      </w:r>
+    </w:p>
+    <w:p>
+      <w:pPr>
+        <w:pStyle w:val="Prrafodelista"/>
+        <w:numPr>
+          <w:ilvl w:val="2"/>
+          <w:numId w:val="5"/>
+        </w:numPr>
+      </w:pPr>
+      <w:r>
+        <w:t xml:space="preserve">Probar que </w:t>
+      </w:r>
+      <w:r>
+        <w:t>está</w:t>
+      </w:r>
+      <w:r>
+        <w:t xml:space="preserve"> instalado </w:t>
+      </w:r>
       <w:r>
         <w:rPr>
           <w:b/>
           <w:bCs/>
         </w:rPr>
-        <w:t xml:space="preserve"> </w:t>
-      </w:r>
-      <w:proofErr w:type="spellStart"/>
-      <w:r>
-        <w:rPr>
-          <w:b/>
-          <w:bCs/>
-        </w:rPr>
-        <w:t>install</w:t>
-      </w:r>
-      <w:proofErr w:type="spellEnd"/>
-      <w:r>
-        <w:rPr>
-          <w:b/>
-          <w:bCs/>
-        </w:rPr>
-        <w:t xml:space="preserve"> -g </w:t>
-      </w:r>
-      <w:proofErr w:type="spellStart"/>
-      <w:r>
-        <w:rPr>
-          <w:b/>
-          <w:bCs/>
-        </w:rPr>
-        <w:t>node-sass</w:t>
-      </w:r>
-      <w:proofErr w:type="spellEnd"/>
+        <w:t>node-sass --version</w:t>
+      </w:r>
     </w:p>
     <w:p>
       <w:pPr>
@@ -2999,49 +2920,6 @@
         </w:numPr>
       </w:pPr>
       <w:r>
-        <w:t xml:space="preserve">Probar que </w:t>
-      </w:r>
-      <w:r>
-        <w:t>está</w:t>
-      </w:r>
-      <w:r>
-        <w:t xml:space="preserve"> instalado </w:t>
-      </w:r>
-      <w:proofErr w:type="spellStart"/>
-      <w:r>
-        <w:rPr>
-          <w:b/>
-          <w:bCs/>
-        </w:rPr>
-        <w:t>node-sass</w:t>
-      </w:r>
-      <w:proofErr w:type="spellEnd"/>
-      <w:r>
-        <w:rPr>
-          <w:b/>
-          <w:bCs/>
-        </w:rPr>
-        <w:t xml:space="preserve"> --</w:t>
-      </w:r>
-      <w:proofErr w:type="spellStart"/>
-      <w:r>
-        <w:rPr>
-          <w:b/>
-          <w:bCs/>
-        </w:rPr>
-        <w:t>version</w:t>
-      </w:r>
-      <w:proofErr w:type="spellEnd"/>
-    </w:p>
-    <w:p>
-      <w:pPr>
-        <w:pStyle w:val="Prrafodelista"/>
-        <w:numPr>
-          <w:ilvl w:val="2"/>
-          <w:numId w:val="5"/>
-        </w:numPr>
-      </w:pPr>
-      <w:r>
         <w:t>Comandos</w:t>
       </w:r>
     </w:p>
@@ -3061,23 +2939,8 @@
       <w:pPr>
         <w:ind w:left="2184" w:firstLine="696"/>
       </w:pPr>
-      <w:proofErr w:type="spellStart"/>
-      <w:r>
-        <w:t>node-sass</w:t>
-      </w:r>
-      <w:proofErr w:type="spellEnd"/>
-      <w:r>
-        <w:t xml:space="preserve"> </w:t>
-      </w:r>
-      <w:proofErr w:type="spellStart"/>
-      <w:proofErr w:type="gramStart"/>
-      <w:r>
-        <w:t>entrada.scss</w:t>
-      </w:r>
-      <w:proofErr w:type="spellEnd"/>
-      <w:proofErr w:type="gramEnd"/>
-      <w:r>
-        <w:t xml:space="preserve"> salida.css</w:t>
+      <w:r>
+        <w:t>node-sass entrada.scss salida.css</w:t>
       </w:r>
     </w:p>
     <w:p>
@@ -3088,13 +2951,8 @@
           <w:numId w:val="5"/>
         </w:numPr>
       </w:pPr>
-      <w:proofErr w:type="spellStart"/>
-      <w:r>
-        <w:t>Watch</w:t>
-      </w:r>
-      <w:proofErr w:type="spellEnd"/>
-      <w:r>
-        <w:t xml:space="preserve"> en un directorio de un archivo a otro</w:t>
+      <w:r>
+        <w:t>Watch en un directorio de un archivo a otro</w:t>
       </w:r>
     </w:p>
     <w:p>
@@ -3102,31 +2960,8 @@
         <w:pStyle w:val="Prrafodelista"/>
         <w:ind w:left="2184" w:firstLine="696"/>
       </w:pPr>
-      <w:proofErr w:type="spellStart"/>
-      <w:r>
-        <w:t>node-sass</w:t>
-      </w:r>
-      <w:proofErr w:type="spellEnd"/>
-      <w:r>
-        <w:t xml:space="preserve"> --</w:t>
-      </w:r>
-      <w:proofErr w:type="spellStart"/>
-      <w:r>
-        <w:t>watch</w:t>
-      </w:r>
-      <w:proofErr w:type="spellEnd"/>
-      <w:r>
-        <w:t xml:space="preserve"> </w:t>
-      </w:r>
-      <w:proofErr w:type="spellStart"/>
-      <w:proofErr w:type="gramStart"/>
-      <w:r>
-        <w:t>styles.scss</w:t>
-      </w:r>
-      <w:proofErr w:type="spellEnd"/>
-      <w:proofErr w:type="gramEnd"/>
-      <w:r>
-        <w:t xml:space="preserve"> styles.css</w:t>
+      <w:r>
+        <w:t>node-sass --watch styles.scss styles.css</w:t>
       </w:r>
     </w:p>
     <w:p>
@@ -3137,13 +2972,8 @@
           <w:numId w:val="5"/>
         </w:numPr>
       </w:pPr>
-      <w:proofErr w:type="spellStart"/>
-      <w:r>
-        <w:t>Watch</w:t>
-      </w:r>
-      <w:proofErr w:type="spellEnd"/>
-      <w:r>
-        <w:t xml:space="preserve"> de un directorio a otro (se usa punto para directorio actual)</w:t>
+      <w:r>
+        <w:t>Watch de un directorio a otro (se usa punto para directorio actual)</w:t>
       </w:r>
     </w:p>
     <w:p>
@@ -3151,21 +2981,8 @@
         <w:pStyle w:val="Prrafodelista"/>
         <w:ind w:left="2184" w:firstLine="696"/>
       </w:pPr>
-      <w:proofErr w:type="spellStart"/>
-      <w:r>
-        <w:t>node-sass</w:t>
-      </w:r>
-      <w:proofErr w:type="spellEnd"/>
-      <w:r>
-        <w:t xml:space="preserve"> --</w:t>
-      </w:r>
-      <w:proofErr w:type="spellStart"/>
-      <w:r>
-        <w:t>watch</w:t>
-      </w:r>
-      <w:proofErr w:type="spellEnd"/>
-      <w:r>
-        <w:t xml:space="preserve"> entrada --output salida</w:t>
+      <w:r>
+        <w:t>node-sass --watch entrada --output salida</w:t>
       </w:r>
     </w:p>
     <w:p>
@@ -3176,11 +2993,9 @@
           <w:numId w:val="5"/>
         </w:numPr>
       </w:pPr>
-      <w:proofErr w:type="spellStart"/>
       <w:r>
         <w:t>Flags</w:t>
       </w:r>
-      <w:proofErr w:type="spellEnd"/>
     </w:p>
     <w:p>
       <w:pPr>
@@ -3202,11 +3017,9 @@
           <w:numId w:val="5"/>
         </w:numPr>
       </w:pPr>
-      <w:proofErr w:type="spellStart"/>
       <w:r>
         <w:t>Gulp</w:t>
       </w:r>
-      <w:proofErr w:type="spellEnd"/>
     </w:p>
     <w:p>
       <w:pPr>
@@ -3216,13 +3029,8 @@
           <w:numId w:val="5"/>
         </w:numPr>
       </w:pPr>
-      <w:proofErr w:type="spellStart"/>
-      <w:r>
-        <w:t>Plugins</w:t>
-      </w:r>
-      <w:proofErr w:type="spellEnd"/>
-      <w:r>
-        <w:t xml:space="preserve"> Brackets</w:t>
+      <w:r>
+        <w:t>Plugins Brackets</w:t>
       </w:r>
     </w:p>
     <w:p>
@@ -3233,13 +3041,8 @@
           <w:numId w:val="5"/>
         </w:numPr>
       </w:pPr>
-      <w:proofErr w:type="spellStart"/>
-      <w:r>
-        <w:t>Plugins</w:t>
-      </w:r>
-      <w:proofErr w:type="spellEnd"/>
-      <w:r>
-        <w:t xml:space="preserve"> Sass</w:t>
+      <w:r>
+        <w:t>Plugins Sass</w:t>
       </w:r>
     </w:p>
     <w:p>
@@ -3250,19 +3053,9 @@
           <w:numId w:val="5"/>
         </w:numPr>
       </w:pPr>
-      <w:proofErr w:type="spellStart"/>
-      <w:r>
-        <w:t>Plugins</w:t>
-      </w:r>
-      <w:proofErr w:type="spellEnd"/>
-      <w:r>
-        <w:t xml:space="preserve"> </w:t>
-      </w:r>
-      <w:proofErr w:type="spellStart"/>
-      <w:r>
-        <w:t>Atom</w:t>
-      </w:r>
-      <w:proofErr w:type="spellEnd"/>
+      <w:r>
+        <w:t>Plugins Atom</w:t>
+      </w:r>
     </w:p>
     <w:p>
       <w:pPr>
@@ -3272,19 +3065,9 @@
           <w:numId w:val="5"/>
         </w:numPr>
       </w:pPr>
-      <w:proofErr w:type="spellStart"/>
-      <w:r>
-        <w:t>Plugins</w:t>
-      </w:r>
-      <w:proofErr w:type="spellEnd"/>
-      <w:r>
-        <w:t xml:space="preserve"> </w:t>
-      </w:r>
-      <w:proofErr w:type="spellStart"/>
-      <w:r>
-        <w:t>Webstorm</w:t>
-      </w:r>
-      <w:proofErr w:type="spellEnd"/>
+      <w:r>
+        <w:t>Plugins Webstorm</w:t>
+      </w:r>
     </w:p>
     <w:p>
       <w:pPr>
@@ -3295,15 +3078,7 @@
         </w:numPr>
       </w:pPr>
       <w:r>
-        <w:t xml:space="preserve">CSS </w:t>
-      </w:r>
-      <w:proofErr w:type="spellStart"/>
-      <w:r>
-        <w:t>to</w:t>
-      </w:r>
-      <w:proofErr w:type="spellEnd"/>
-      <w:r>
-        <w:t xml:space="preserve"> Sass</w:t>
+        <w:t>CSS to Sass</w:t>
       </w:r>
     </w:p>
     <w:p>
@@ -3339,15 +3114,7 @@
     </w:p>
     <w:p>
       <w:r>
-        <w:t xml:space="preserve">Para compilar el CSS se tiene que ir a configuraciones – extensiones – “Live Sass </w:t>
-      </w:r>
-      <w:proofErr w:type="spellStart"/>
-      <w:r>
-        <w:t>Compiler</w:t>
-      </w:r>
-      <w:proofErr w:type="spellEnd"/>
-      <w:r>
-        <w:t>”</w:t>
+        <w:t>Para compilar el CSS se tiene que ir a configuraciones – extensiones – “Live Sass Compiler”</w:t>
       </w:r>
     </w:p>
     <w:p/>
@@ -3403,13 +3170,8 @@
     <w:p/>
     <w:p>
       <w:r>
-        <w:t xml:space="preserve">Ingresaras a la ventana de </w:t>
-      </w:r>
-      <w:proofErr w:type="spellStart"/>
-      <w:r>
-        <w:t>setting</w:t>
-      </w:r>
-      <w:proofErr w:type="spellEnd"/>
+        <w:t>Ingresaras a la ventana de setting</w:t>
+      </w:r>
     </w:p>
     <w:p>
       <w:r>
@@ -3766,29 +3528,8 @@
           <w:numId w:val="8"/>
         </w:numPr>
       </w:pPr>
-      <w:proofErr w:type="spellStart"/>
-      <w:r>
-        <w:t>type-</w:t>
-      </w:r>
-      <w:proofErr w:type="gramStart"/>
-      <w:r>
-        <w:t>of</w:t>
-      </w:r>
-      <w:proofErr w:type="spellEnd"/>
-      <w:r>
-        <w:t>(</w:t>
-      </w:r>
-      <w:proofErr w:type="gramEnd"/>
-      <w:r>
-        <w:t>$</w:t>
-      </w:r>
-      <w:proofErr w:type="spellStart"/>
-      <w:r>
-        <w:t>value</w:t>
-      </w:r>
-      <w:proofErr w:type="spellEnd"/>
-      <w:r>
-        <w:t>: *) -&gt; devuelve el tipo de dato</w:t>
+      <w:r>
+        <w:t>type-of($value: *) -&gt; devuelve el tipo de dato</w:t>
       </w:r>
     </w:p>
     <w:p>
@@ -3799,26 +3540,8 @@
           <w:numId w:val="8"/>
         </w:numPr>
       </w:pPr>
-      <w:proofErr w:type="spellStart"/>
-      <w:proofErr w:type="gramStart"/>
-      <w:r>
-        <w:t>quote</w:t>
-      </w:r>
-      <w:proofErr w:type="spellEnd"/>
-      <w:r>
-        <w:t>(</w:t>
-      </w:r>
-      <w:proofErr w:type="gramEnd"/>
-      <w:r>
-        <w:t>$</w:t>
-      </w:r>
-      <w:proofErr w:type="spellStart"/>
-      <w:r>
-        <w:t>string</w:t>
-      </w:r>
-      <w:proofErr w:type="spellEnd"/>
-      <w:r>
-        <w:t>: *) -&gt; coloca comillas dobles</w:t>
+      <w:r>
+        <w:t>quote($string: *) -&gt; coloca comillas dobles</w:t>
       </w:r>
     </w:p>
     <w:p>
@@ -3829,26 +3552,8 @@
           <w:numId w:val="8"/>
         </w:numPr>
       </w:pPr>
-      <w:proofErr w:type="spellStart"/>
-      <w:proofErr w:type="gramStart"/>
-      <w:r>
-        <w:t>unquote</w:t>
-      </w:r>
-      <w:proofErr w:type="spellEnd"/>
-      <w:r>
-        <w:t>(</w:t>
-      </w:r>
-      <w:proofErr w:type="gramEnd"/>
-      <w:r>
-        <w:t>$</w:t>
-      </w:r>
-      <w:proofErr w:type="spellStart"/>
-      <w:r>
-        <w:t>string</w:t>
-      </w:r>
-      <w:proofErr w:type="spellEnd"/>
-      <w:r>
-        <w:t>: *) -&gt; quita comillas</w:t>
+      <w:r>
+        <w:t>unquote($string: *) -&gt; quita comillas</w:t>
       </w:r>
     </w:p>
     <w:p>
@@ -3979,28 +3684,12 @@
     </w:p>
     <w:p>
       <w:r>
-        <w:t>$</w:t>
-      </w:r>
-      <w:proofErr w:type="spellStart"/>
-      <w:r>
-        <w:t>string</w:t>
-      </w:r>
-      <w:proofErr w:type="spellEnd"/>
-      <w:r>
-        <w:t>: -&gt; indica una cadena</w:t>
-      </w:r>
-    </w:p>
-    <w:p>
-      <w:r>
-        <w:t>$</w:t>
-      </w:r>
-      <w:proofErr w:type="spellStart"/>
-      <w:r>
-        <w:t>value</w:t>
-      </w:r>
-      <w:proofErr w:type="spellEnd"/>
-      <w:r>
-        <w:t>: -&gt; una variable o un valor</w:t>
+        <w:t>$string: -&gt; indica una cadena</w:t>
+      </w:r>
+    </w:p>
+    <w:p>
+      <w:r>
+        <w:t>$value: -&gt; una variable o un valor</w:t>
       </w:r>
     </w:p>
     <w:p/>
@@ -4831,15 +4520,7 @@
     <w:p/>
     <w:p>
       <w:r>
-        <w:t xml:space="preserve">Los mixin pueden tener argumentos por defecto y si no le colocas al momento de llamarlo </w:t>
-      </w:r>
-      <w:proofErr w:type="gramStart"/>
-      <w:r>
-        <w:t>estos toma</w:t>
-      </w:r>
-      <w:proofErr w:type="gramEnd"/>
-      <w:r>
-        <w:t xml:space="preserve"> en valor por defecto.</w:t>
+        <w:t>Los mixin pueden tener argumentos por defecto y si no le colocas al momento de llamarlo estos toma en valor por defecto.</w:t>
       </w:r>
     </w:p>
     <w:p>
@@ -5020,7 +4701,6 @@
         </w:rPr>
         <w:t>nth($</w:t>
       </w:r>
-      <w:proofErr w:type="gramStart"/>
       <w:r>
         <w:rPr>
           <w:b/>
@@ -5033,15 +4713,7 @@
           <w:b/>
           <w:bCs/>
         </w:rPr>
-        <w:t>,key</w:t>
-      </w:r>
-      <w:proofErr w:type="gramEnd"/>
-      <w:r>
-        <w:rPr>
-          <w:b/>
-          <w:bCs/>
-        </w:rPr>
-        <w:t>)</w:t>
+        <w:t>,key)</w:t>
       </w:r>
       <w:r>
         <w:t>”</w:t>
@@ -5159,23 +4831,7 @@
           <w:b/>
           <w:bCs/>
         </w:rPr>
-        <w:t>map-get($</w:t>
-      </w:r>
-      <w:proofErr w:type="gramStart"/>
-      <w:r>
-        <w:rPr>
-          <w:b/>
-          <w:bCs/>
-        </w:rPr>
-        <w:t>map,$</w:t>
-      </w:r>
-      <w:proofErr w:type="gramEnd"/>
-      <w:r>
-        <w:rPr>
-          <w:b/>
-          <w:bCs/>
-        </w:rPr>
-        <w:t>key)</w:t>
+        <w:t>map-get($map,$key)</w:t>
       </w:r>
       <w:r>
         <w:t xml:space="preserve"> = función que obtiene los valores de un mapa.</w:t>
@@ -5424,15 +5080,7 @@
     <w:p/>
     <w:p>
       <w:r>
-        <w:t xml:space="preserve">Las funciones no son exclusivas de SASS, en CSS también existen funciones tales como </w:t>
-      </w:r>
-      <w:proofErr w:type="gramStart"/>
-      <w:r>
-        <w:t>url(</w:t>
-      </w:r>
-      <w:proofErr w:type="gramEnd"/>
-      <w:r>
-        <w:t>), calc(), translate(), entre otros. La diferencia radica que en SASS se pueden crear funciones propias, mientras que en CSS no.</w:t>
+        <w:t>Las funciones no son exclusivas de SASS, en CSS también existen funciones tales como url(), calc(), translate(), entre otros. La diferencia radica que en SASS se pueden crear funciones propias, mientras que en CSS no.</w:t>
       </w:r>
     </w:p>
     <w:p/>
@@ -5717,11 +5365,9 @@
           <w:numId w:val="14"/>
         </w:numPr>
       </w:pPr>
-      <w:proofErr w:type="spellStart"/>
       <w:r>
         <w:t>Cyan</w:t>
       </w:r>
-      <w:proofErr w:type="spellEnd"/>
     </w:p>
     <w:p>
       <w:pPr>
@@ -5743,11 +5389,9 @@
           <w:numId w:val="14"/>
         </w:numPr>
       </w:pPr>
-      <w:proofErr w:type="spellStart"/>
       <w:r>
         <w:t>Yellow</w:t>
       </w:r>
-      <w:proofErr w:type="spellEnd"/>
     </w:p>
     <w:p>
       <w:pPr>
@@ -5859,34 +5503,13 @@
       </w:pPr>
       <w:bookmarkStart w:id="37" w:name="_Toc133332602"/>
       <w:r>
-        <w:t xml:space="preserve">Color </w:t>
-      </w:r>
-      <w:proofErr w:type="spellStart"/>
-      <w:r>
-        <w:t>hsl</w:t>
+        <w:t>Color hsl</w:t>
       </w:r>
       <w:bookmarkEnd w:id="37"/>
-      <w:proofErr w:type="spellEnd"/>
-    </w:p>
-    <w:p>
-      <w:r>
-        <w:t>Ya que el RGB es una notación complicada de entender para los seres humanos, existe un modo llamado HSL (</w:t>
-      </w:r>
-      <w:proofErr w:type="spellStart"/>
-      <w:r>
-        <w:t>Hue</w:t>
-      </w:r>
-      <w:proofErr w:type="spellEnd"/>
-      <w:r>
-        <w:t xml:space="preserve">, Saturation, </w:t>
-      </w:r>
-      <w:proofErr w:type="spellStart"/>
-      <w:r>
-        <w:t>Lighten</w:t>
-      </w:r>
-      <w:proofErr w:type="spellEnd"/>
-      <w:r>
-        <w:t>).</w:t>
+    </w:p>
+    <w:p>
+      <w:r>
+        <w:t>Ya que el RGB es una notación complicada de entender para los seres humanos, existe un modo llamado HSL (Hue, Saturation, Lighten).</w:t>
       </w:r>
     </w:p>
     <w:p/>
@@ -5903,13 +5526,8 @@
           <w:numId w:val="16"/>
         </w:numPr>
       </w:pPr>
-      <w:proofErr w:type="spellStart"/>
-      <w:r>
-        <w:t>Hue</w:t>
-      </w:r>
-      <w:proofErr w:type="spellEnd"/>
-      <w:r>
-        <w:t>: es el tono de color (de 0 a 360 grados)</w:t>
+      <w:r>
+        <w:t>Hue: es el tono de color (de 0 a 360 grados)</w:t>
       </w:r>
     </w:p>
     <w:p>
@@ -5932,13 +5550,8 @@
           <w:numId w:val="16"/>
         </w:numPr>
       </w:pPr>
-      <w:proofErr w:type="spellStart"/>
-      <w:r>
-        <w:t>Lighten</w:t>
-      </w:r>
-      <w:proofErr w:type="spellEnd"/>
-      <w:r>
-        <w:t>: es la cantidad de luz (0% da negro y 100% da blanco, el color puro está en 50%).</w:t>
+      <w:r>
+        <w:t>Lighten: es la cantidad de luz (0% da negro y 100% da blanco, el color puro está en 50%).</w:t>
       </w:r>
     </w:p>
     <w:p>
@@ -5960,15 +5573,7 @@
     <w:p/>
     <w:p>
       <w:r>
-        <w:t xml:space="preserve">Para saber el color en el parámetro </w:t>
-      </w:r>
-      <w:proofErr w:type="spellStart"/>
-      <w:r>
-        <w:t>Hue</w:t>
-      </w:r>
-      <w:proofErr w:type="spellEnd"/>
-      <w:r>
-        <w:t xml:space="preserve"> del HSL, es necesario memorizar los siguientes rangos:</w:t>
+        <w:t>Para saber el color en el parámetro Hue del HSL, es necesario memorizar los siguientes rangos:</w:t>
       </w:r>
     </w:p>
     <w:p>
@@ -5992,13 +5597,8 @@
         </w:numPr>
       </w:pPr>
       <w:r>
-        <w:t xml:space="preserve">60 → </w:t>
-      </w:r>
-      <w:proofErr w:type="spellStart"/>
-      <w:r>
-        <w:t>Yellow</w:t>
-      </w:r>
-      <w:proofErr w:type="spellEnd"/>
+        <w:t>60 → Yellow</w:t>
+      </w:r>
     </w:p>
     <w:p>
       <w:pPr>
@@ -6021,13 +5621,8 @@
         </w:numPr>
       </w:pPr>
       <w:r>
-        <w:t xml:space="preserve">180 → </w:t>
-      </w:r>
-      <w:proofErr w:type="spellStart"/>
-      <w:r>
-        <w:t>Cyan</w:t>
-      </w:r>
-      <w:proofErr w:type="spellEnd"/>
+        <w:t>180 → Cyan</w:t>
+      </w:r>
     </w:p>
     <w:p>
       <w:pPr>
@@ -6071,10 +5666,7 @@
       </w:pPr>
       <w:bookmarkStart w:id="38" w:name="_Toc133332603"/>
       <w:r>
-        <w:t xml:space="preserve">Notación hexadecimal y circulo </w:t>
-      </w:r>
-      <w:r>
-        <w:t>cromático</w:t>
+        <w:t>Notación hexadecimal y circulo cromático</w:t>
       </w:r>
       <w:bookmarkEnd w:id="38"/>
     </w:p>
@@ -6090,10 +5682,7 @@
     </w:p>
     <w:p>
       <w:r>
-        <w:t xml:space="preserve">0, </w:t>
-      </w:r>
-      <w:r>
-        <w:t>1, 2, 3, 4, 5, 6, 7, 8, 9, A, B, C, D, E, F</w:t>
+        <w:t>0, 1, 2, 3, 4, 5, 6, 7, 8, 9, A, B, C, D, E, F</w:t>
       </w:r>
     </w:p>
     <w:p/>
@@ -6104,14 +5693,9 @@
       </w:pPr>
       <w:bookmarkStart w:id="39" w:name="_Toc133332604"/>
       <w:r>
-        <w:t xml:space="preserve">Funciones de color </w:t>
-      </w:r>
-      <w:proofErr w:type="spellStart"/>
-      <w:r>
-        <w:t>sass</w:t>
+        <w:t>Funciones de color sass</w:t>
       </w:r>
       <w:bookmarkEnd w:id="39"/>
-      <w:proofErr w:type="spellEnd"/>
     </w:p>
     <w:p>
       <w:r>
@@ -6187,15 +5771,7 @@
     <w:p/>
     <w:p>
       <w:r>
-        <w:t>La versión corta de --</w:t>
-      </w:r>
-      <w:proofErr w:type="spellStart"/>
-      <w:r>
-        <w:t>watch</w:t>
-      </w:r>
-      <w:proofErr w:type="spellEnd"/>
-      <w:r>
-        <w:t xml:space="preserve"> es -w</w:t>
+        <w:t>La versión corta de --watch es -w</w:t>
       </w:r>
     </w:p>
     <w:p>
@@ -6210,51 +5786,14 @@
       </w:r>
     </w:p>
     <w:p>
-      <w:proofErr w:type="spellStart"/>
-      <w:r>
-        <w:t>node-sass</w:t>
-      </w:r>
-      <w:proofErr w:type="spellEnd"/>
-      <w:r>
-        <w:t xml:space="preserve"> </w:t>
-      </w:r>
-      <w:proofErr w:type="spellStart"/>
-      <w:r>
-        <w:t>scss</w:t>
-      </w:r>
-      <w:proofErr w:type="spellEnd"/>
-      <w:r>
-        <w:t xml:space="preserve"> -o </w:t>
-      </w:r>
-      <w:proofErr w:type="spellStart"/>
-      <w:r>
-        <w:t>css</w:t>
-      </w:r>
-      <w:proofErr w:type="spellEnd"/>
-      <w:r>
-        <w:t xml:space="preserve"> --output-</w:t>
-      </w:r>
-      <w:proofErr w:type="spellStart"/>
-      <w:r>
-        <w:t>style</w:t>
-      </w:r>
-      <w:proofErr w:type="spellEnd"/>
-      <w:r>
-        <w:t>=expanded</w:t>
-      </w:r>
-    </w:p>
-    <w:p/>
-    <w:p>
-      <w:r>
-        <w:t>En el comando -output-</w:t>
-      </w:r>
-      <w:proofErr w:type="spellStart"/>
-      <w:r>
-        <w:t>style</w:t>
-      </w:r>
-      <w:proofErr w:type="spellEnd"/>
-      <w:r>
-        <w:t xml:space="preserve"> se tienen las siguientes opciones:</w:t>
+      <w:r>
+        <w:t>node-sass scss -o css --output-style=expanded</w:t>
+      </w:r>
+    </w:p>
+    <w:p/>
+    <w:p>
+      <w:r>
+        <w:t>En el comando -output-style se tienen las siguientes opciones:</w:t>
       </w:r>
     </w:p>
     <w:p>
@@ -6266,18 +5805,7 @@
         </w:numPr>
       </w:pPr>
       <w:r>
-        <w:t>expanded</w:t>
-      </w:r>
-      <w:r>
-        <w:t xml:space="preserve"> -&gt; lo expande lo más posible, es mas legible para comprender el </w:t>
-      </w:r>
-      <w:proofErr w:type="spellStart"/>
-      <w:r>
-        <w:t>css</w:t>
-      </w:r>
-      <w:proofErr w:type="spellEnd"/>
-      <w:r>
-        <w:t>.</w:t>
+        <w:t>expanded -&gt; lo expande lo más posible, es mas legible para comprender el css.</w:t>
       </w:r>
     </w:p>
     <w:p>
@@ -6289,10 +5817,7 @@
         </w:numPr>
       </w:pPr>
       <w:r>
-        <w:t>nested</w:t>
-      </w:r>
-      <w:r>
-        <w:t xml:space="preserve"> -&gt; indentado, por defecto.</w:t>
+        <w:t>nested -&gt; indentado, por defecto.</w:t>
       </w:r>
     </w:p>
     <w:p>
@@ -6304,10 +5829,7 @@
         </w:numPr>
       </w:pPr>
       <w:r>
-        <w:t>compact</w:t>
-      </w:r>
-      <w:r>
-        <w:t xml:space="preserve"> -&gt; cada selector ocupa una línea.</w:t>
+        <w:t>compact -&gt; cada selector ocupa una línea.</w:t>
       </w:r>
     </w:p>
     <w:p>
@@ -6353,49 +5875,12 @@
     </w:p>
     <w:p>
       <w:r>
-        <w:t>Para habilitarlo se utiliza el comando ****--</w:t>
-      </w:r>
-      <w:proofErr w:type="spellStart"/>
-      <w:r>
-        <w:t>source-map</w:t>
-      </w:r>
-      <w:proofErr w:type="spellEnd"/>
-      <w:r>
-        <w:t xml:space="preserve"> de la siguiente manera:</w:t>
-      </w:r>
-    </w:p>
-    <w:p>
-      <w:proofErr w:type="spellStart"/>
-      <w:r>
-        <w:t>node-sass</w:t>
-      </w:r>
-      <w:proofErr w:type="spellEnd"/>
-      <w:r>
-        <w:t xml:space="preserve"> </w:t>
-      </w:r>
-      <w:proofErr w:type="spellStart"/>
-      <w:r>
-        <w:t>scss</w:t>
-      </w:r>
-      <w:proofErr w:type="spellEnd"/>
-      <w:r>
-        <w:t xml:space="preserve"> -o </w:t>
-      </w:r>
-      <w:proofErr w:type="spellStart"/>
-      <w:r>
-        <w:t>css</w:t>
-      </w:r>
-      <w:proofErr w:type="spellEnd"/>
-      <w:r>
-        <w:t xml:space="preserve"> --</w:t>
-      </w:r>
-      <w:proofErr w:type="spellStart"/>
-      <w:r>
-        <w:t>source-map</w:t>
-      </w:r>
-      <w:proofErr w:type="spellEnd"/>
-      <w:r>
-        <w:t>=true</w:t>
+        <w:t>Para habilitarlo se utiliza el comando ****--source-map de la siguiente manera:</w:t>
+      </w:r>
+    </w:p>
+    <w:p>
+      <w:r>
+        <w:t>node-sass scss -o css --source-map=true</w:t>
       </w:r>
     </w:p>
     <w:p>
@@ -6625,19 +6110,7 @@
           <w:rPr>
             <w:rStyle w:val="Hipervnculo"/>
           </w:rPr>
-          <w:t>https://gist.githu</w:t>
-        </w:r>
-        <w:r>
-          <w:rPr>
-            <w:rStyle w:val="Hipervnculo"/>
-          </w:rPr>
-          <w:t>b</w:t>
-        </w:r>
-        <w:r>
-          <w:rPr>
-            <w:rStyle w:val="Hipervnculo"/>
-          </w:rPr>
-          <w:t>.com/rveitch/84cea9650092119527bc</w:t>
+          <w:t>https://gist.github.com/rveitch/84cea9650092119527bc</w:t>
         </w:r>
       </w:hyperlink>
       <w:r>
@@ -6699,9 +6172,170 @@
           <w:lang w:eastAsia="es-PE"/>
           <w14:ligatures w14:val="none"/>
         </w:rPr>
-        <w:t>$</w:t>
-      </w:r>
-      <w:proofErr w:type="spellStart"/>
+        <w:t>$colors</w:t>
+      </w:r>
+      <w:r>
+        <w:rPr>
+          <w:rFonts w:ascii="Consolas" w:eastAsia="Times New Roman" w:hAnsi="Consolas" w:cs="Times New Roman"/>
+          <w:color w:val="BBBBBB"/>
+          <w:kern w:val="0"/>
+          <w:sz w:val="21"/>
+          <w:szCs w:val="21"/>
+          <w:lang w:eastAsia="es-PE"/>
+          <w14:ligatures w14:val="none"/>
+        </w:rPr>
+        <w:t xml:space="preserve">: </w:t>
+      </w:r>
+      <w:r>
+        <w:rPr>
+          <w:rFonts w:ascii="Consolas" w:eastAsia="Times New Roman" w:hAnsi="Consolas" w:cs="Times New Roman"/>
+          <w:color w:val="EE5D43"/>
+          <w:kern w:val="0"/>
+          <w:sz w:val="21"/>
+          <w:szCs w:val="21"/>
+          <w:lang w:eastAsia="es-PE"/>
+          <w14:ligatures w14:val="none"/>
+        </w:rPr>
+        <w:t>hsl</w:t>
+      </w:r>
+      <w:r>
+        <w:rPr>
+          <w:rFonts w:ascii="Consolas" w:eastAsia="Times New Roman" w:hAnsi="Consolas" w:cs="Times New Roman"/>
+          <w:color w:val="BBBBBB"/>
+          <w:kern w:val="0"/>
+          <w:sz w:val="21"/>
+          <w:szCs w:val="21"/>
+          <w:lang w:eastAsia="es-PE"/>
+          <w14:ligatures w14:val="none"/>
+        </w:rPr>
+        <w:t>(</w:t>
+      </w:r>
+      <w:r>
+        <w:rPr>
+          <w:rFonts w:ascii="Consolas" w:eastAsia="Times New Roman" w:hAnsi="Consolas" w:cs="Times New Roman"/>
+          <w:color w:val="F39C12"/>
+          <w:kern w:val="0"/>
+          <w:sz w:val="21"/>
+          <w:szCs w:val="21"/>
+          <w:lang w:eastAsia="es-PE"/>
+          <w14:ligatures w14:val="none"/>
+        </w:rPr>
+        <w:t>0</w:t>
+      </w:r>
+      <w:r>
+        <w:rPr>
+          <w:rFonts w:ascii="Consolas" w:eastAsia="Times New Roman" w:hAnsi="Consolas" w:cs="Times New Roman"/>
+          <w:color w:val="BBBBBB"/>
+          <w:kern w:val="0"/>
+          <w:sz w:val="21"/>
+          <w:szCs w:val="21"/>
+          <w:lang w:eastAsia="es-PE"/>
+          <w14:ligatures w14:val="none"/>
+        </w:rPr>
+        <w:t>,</w:t>
+      </w:r>
+      <w:r>
+        <w:rPr>
+          <w:rFonts w:ascii="Consolas" w:eastAsia="Times New Roman" w:hAnsi="Consolas" w:cs="Times New Roman"/>
+          <w:color w:val="F39C12"/>
+          <w:kern w:val="0"/>
+          <w:sz w:val="21"/>
+          <w:szCs w:val="21"/>
+          <w:lang w:eastAsia="es-PE"/>
+          <w14:ligatures w14:val="none"/>
+        </w:rPr>
+        <w:t>100</w:t>
+      </w:r>
+      <w:r>
+        <w:rPr>
+          <w:rFonts w:ascii="Consolas" w:eastAsia="Times New Roman" w:hAnsi="Consolas" w:cs="Times New Roman"/>
+          <w:color w:val="BBBBBB"/>
+          <w:kern w:val="0"/>
+          <w:sz w:val="21"/>
+          <w:szCs w:val="21"/>
+          <w:lang w:eastAsia="es-PE"/>
+          <w14:ligatures w14:val="none"/>
+        </w:rPr>
+        <w:t>,</w:t>
+      </w:r>
+      <w:r>
+        <w:rPr>
+          <w:rFonts w:ascii="Consolas" w:eastAsia="Times New Roman" w:hAnsi="Consolas" w:cs="Times New Roman"/>
+          <w:color w:val="F39C12"/>
+          <w:kern w:val="0"/>
+          <w:sz w:val="21"/>
+          <w:szCs w:val="21"/>
+          <w:lang w:eastAsia="es-PE"/>
+          <w14:ligatures w14:val="none"/>
+        </w:rPr>
+        <w:t>50</w:t>
+      </w:r>
+      <w:r>
+        <w:rPr>
+          <w:rFonts w:ascii="Consolas" w:eastAsia="Times New Roman" w:hAnsi="Consolas" w:cs="Times New Roman"/>
+          <w:color w:val="BBBBBB"/>
+          <w:kern w:val="0"/>
+          <w:sz w:val="21"/>
+          <w:szCs w:val="21"/>
+          <w:lang w:eastAsia="es-PE"/>
+          <w14:ligatures w14:val="none"/>
+        </w:rPr>
+        <w:t>);</w:t>
+      </w:r>
+    </w:p>
+    <w:p>
+      <w:pPr>
+        <w:shd w:val="clear" w:color="auto" w:fill="1E1E1E"/>
+        <w:spacing w:line="285" w:lineRule="atLeast"/>
+        <w:rPr>
+          <w:rFonts w:ascii="Consolas" w:eastAsia="Times New Roman" w:hAnsi="Consolas" w:cs="Times New Roman"/>
+          <w:color w:val="BBBBBB"/>
+          <w:kern w:val="0"/>
+          <w:sz w:val="21"/>
+          <w:szCs w:val="21"/>
+          <w:lang w:eastAsia="es-PE"/>
+          <w14:ligatures w14:val="none"/>
+        </w:rPr>
+      </w:pPr>
+    </w:p>
+    <w:p>
+      <w:pPr>
+        <w:shd w:val="clear" w:color="auto" w:fill="1E1E1E"/>
+        <w:spacing w:line="285" w:lineRule="atLeast"/>
+        <w:rPr>
+          <w:rFonts w:ascii="Consolas" w:eastAsia="Times New Roman" w:hAnsi="Consolas" w:cs="Times New Roman"/>
+          <w:color w:val="BBBBBB"/>
+          <w:kern w:val="0"/>
+          <w:sz w:val="21"/>
+          <w:szCs w:val="21"/>
+          <w:lang w:eastAsia="es-PE"/>
+          <w14:ligatures w14:val="none"/>
+        </w:rPr>
+      </w:pPr>
+      <w:r>
+        <w:rPr>
+          <w:rFonts w:ascii="Consolas" w:eastAsia="Times New Roman" w:hAnsi="Consolas" w:cs="Times New Roman"/>
+          <w:color w:val="C74DED"/>
+          <w:kern w:val="0"/>
+          <w:sz w:val="21"/>
+          <w:szCs w:val="21"/>
+          <w:lang w:eastAsia="es-PE"/>
+          <w14:ligatures w14:val="none"/>
+        </w:rPr>
+        <w:t>@for</w:t>
+      </w:r>
+      <w:r>
+        <w:rPr>
+          <w:rFonts w:ascii="Consolas" w:eastAsia="Times New Roman" w:hAnsi="Consolas" w:cs="Times New Roman"/>
+          <w:color w:val="BBBBBB"/>
+          <w:kern w:val="0"/>
+          <w:sz w:val="21"/>
+          <w:szCs w:val="21"/>
+          <w:lang w:eastAsia="es-PE"/>
+          <w14:ligatures w14:val="none"/>
+        </w:rPr>
+        <w:t xml:space="preserve"> </w:t>
+      </w:r>
       <w:r>
         <w:rPr>
           <w:rFonts w:ascii="Consolas" w:eastAsia="Times New Roman" w:hAnsi="Consolas" w:cs="Times New Roman"/>
@@ -6712,9 +6346,8 @@
           <w:lang w:eastAsia="es-PE"/>
           <w14:ligatures w14:val="none"/>
         </w:rPr>
-        <w:t>colors</w:t>
-      </w:r>
-      <w:proofErr w:type="spellEnd"/>
+        <w:t>$i</w:t>
+      </w:r>
       <w:r>
         <w:rPr>
           <w:rFonts w:ascii="Consolas" w:eastAsia="Times New Roman" w:hAnsi="Consolas" w:cs="Times New Roman"/>
@@ -6725,10 +6358,155 @@
           <w:lang w:eastAsia="es-PE"/>
           <w14:ligatures w14:val="none"/>
         </w:rPr>
+        <w:t xml:space="preserve"> </w:t>
+      </w:r>
+      <w:r>
+        <w:rPr>
+          <w:rFonts w:ascii="Consolas" w:eastAsia="Times New Roman" w:hAnsi="Consolas" w:cs="Times New Roman"/>
+          <w:color w:val="C74DED"/>
+          <w:kern w:val="0"/>
+          <w:sz w:val="21"/>
+          <w:szCs w:val="21"/>
+          <w:lang w:eastAsia="es-PE"/>
+          <w14:ligatures w14:val="none"/>
+        </w:rPr>
+        <w:t>from</w:t>
+      </w:r>
+      <w:r>
+        <w:rPr>
+          <w:rFonts w:ascii="Consolas" w:eastAsia="Times New Roman" w:hAnsi="Consolas" w:cs="Times New Roman"/>
+          <w:color w:val="BBBBBB"/>
+          <w:kern w:val="0"/>
+          <w:sz w:val="21"/>
+          <w:szCs w:val="21"/>
+          <w:lang w:eastAsia="es-PE"/>
+          <w14:ligatures w14:val="none"/>
+        </w:rPr>
+        <w:t xml:space="preserve"> </w:t>
+      </w:r>
+      <w:r>
+        <w:rPr>
+          <w:rFonts w:ascii="Consolas" w:eastAsia="Times New Roman" w:hAnsi="Consolas" w:cs="Times New Roman"/>
+          <w:color w:val="F39C12"/>
+          <w:kern w:val="0"/>
+          <w:sz w:val="21"/>
+          <w:szCs w:val="21"/>
+          <w:lang w:eastAsia="es-PE"/>
+          <w14:ligatures w14:val="none"/>
+        </w:rPr>
+        <w:t>1</w:t>
+      </w:r>
+      <w:r>
+        <w:rPr>
+          <w:rFonts w:ascii="Consolas" w:eastAsia="Times New Roman" w:hAnsi="Consolas" w:cs="Times New Roman"/>
+          <w:color w:val="BBBBBB"/>
+          <w:kern w:val="0"/>
+          <w:sz w:val="21"/>
+          <w:szCs w:val="21"/>
+          <w:lang w:eastAsia="es-PE"/>
+          <w14:ligatures w14:val="none"/>
+        </w:rPr>
+        <w:t xml:space="preserve"> </w:t>
+      </w:r>
+      <w:r>
+        <w:rPr>
+          <w:rFonts w:ascii="Consolas" w:eastAsia="Times New Roman" w:hAnsi="Consolas" w:cs="Times New Roman"/>
+          <w:color w:val="C74DED"/>
+          <w:kern w:val="0"/>
+          <w:sz w:val="21"/>
+          <w:szCs w:val="21"/>
+          <w:lang w:eastAsia="es-PE"/>
+          <w14:ligatures w14:val="none"/>
+        </w:rPr>
+        <w:t>through</w:t>
+      </w:r>
+      <w:r>
+        <w:rPr>
+          <w:rFonts w:ascii="Consolas" w:eastAsia="Times New Roman" w:hAnsi="Consolas" w:cs="Times New Roman"/>
+          <w:color w:val="BBBBBB"/>
+          <w:kern w:val="0"/>
+          <w:sz w:val="21"/>
+          <w:szCs w:val="21"/>
+          <w:lang w:eastAsia="es-PE"/>
+          <w14:ligatures w14:val="none"/>
+        </w:rPr>
+        <w:t xml:space="preserve"> </w:t>
+      </w:r>
+      <w:r>
+        <w:rPr>
+          <w:rFonts w:ascii="Consolas" w:eastAsia="Times New Roman" w:hAnsi="Consolas" w:cs="Times New Roman"/>
+          <w:color w:val="F39C12"/>
+          <w:kern w:val="0"/>
+          <w:sz w:val="21"/>
+          <w:szCs w:val="21"/>
+          <w:lang w:eastAsia="es-PE"/>
+          <w14:ligatures w14:val="none"/>
+        </w:rPr>
+        <w:t>360</w:t>
+      </w:r>
+      <w:r>
+        <w:rPr>
+          <w:rFonts w:ascii="Consolas" w:eastAsia="Times New Roman" w:hAnsi="Consolas" w:cs="Times New Roman"/>
+          <w:color w:val="BBBBBB"/>
+          <w:kern w:val="0"/>
+          <w:sz w:val="21"/>
+          <w:szCs w:val="21"/>
+          <w:lang w:eastAsia="es-PE"/>
+          <w14:ligatures w14:val="none"/>
+        </w:rPr>
+        <w:t xml:space="preserve"> {</w:t>
+      </w:r>
+    </w:p>
+    <w:p>
+      <w:pPr>
+        <w:shd w:val="clear" w:color="auto" w:fill="1E1E1E"/>
+        <w:spacing w:line="285" w:lineRule="atLeast"/>
+        <w:rPr>
+          <w:rFonts w:ascii="Consolas" w:eastAsia="Times New Roman" w:hAnsi="Consolas" w:cs="Times New Roman"/>
+          <w:color w:val="BBBBBB"/>
+          <w:kern w:val="0"/>
+          <w:sz w:val="21"/>
+          <w:szCs w:val="21"/>
+          <w:lang w:eastAsia="es-PE"/>
+          <w14:ligatures w14:val="none"/>
+        </w:rPr>
+      </w:pPr>
+      <w:r>
+        <w:rPr>
+          <w:rFonts w:ascii="Consolas" w:eastAsia="Times New Roman" w:hAnsi="Consolas" w:cs="Times New Roman"/>
+          <w:color w:val="BBBBBB"/>
+          <w:kern w:val="0"/>
+          <w:sz w:val="21"/>
+          <w:szCs w:val="21"/>
+          <w:lang w:eastAsia="es-PE"/>
+          <w14:ligatures w14:val="none"/>
+        </w:rPr>
+        <w:t xml:space="preserve">    </w:t>
+      </w:r>
+      <w:r>
+        <w:rPr>
+          <w:rFonts w:ascii="Consolas" w:eastAsia="Times New Roman" w:hAnsi="Consolas" w:cs="Times New Roman"/>
+          <w:color w:val="00E8C6"/>
+          <w:kern w:val="0"/>
+          <w:sz w:val="21"/>
+          <w:szCs w:val="21"/>
+          <w:lang w:eastAsia="es-PE"/>
+          <w14:ligatures w14:val="none"/>
+        </w:rPr>
+        <w:t>$colors</w:t>
+      </w:r>
+      <w:r>
+        <w:rPr>
+          <w:rFonts w:ascii="Consolas" w:eastAsia="Times New Roman" w:hAnsi="Consolas" w:cs="Times New Roman"/>
+          <w:color w:val="BBBBBB"/>
+          <w:kern w:val="0"/>
+          <w:sz w:val="21"/>
+          <w:szCs w:val="21"/>
+          <w:lang w:eastAsia="es-PE"/>
+          <w14:ligatures w14:val="none"/>
+        </w:rPr>
         <w:t xml:space="preserve">: </w:t>
       </w:r>
-      <w:proofErr w:type="spellStart"/>
-      <w:proofErr w:type="gramStart"/>
       <w:r>
         <w:rPr>
           <w:rFonts w:ascii="Consolas" w:eastAsia="Times New Roman" w:hAnsi="Consolas" w:cs="Times New Roman"/>
@@ -6739,9 +6517,8 @@
           <w:lang w:eastAsia="es-PE"/>
           <w14:ligatures w14:val="none"/>
         </w:rPr>
-        <w:t>hsl</w:t>
-      </w:r>
-      <w:proofErr w:type="spellEnd"/>
+        <w:t>append</w:t>
+      </w:r>
       <w:r>
         <w:rPr>
           <w:rFonts w:ascii="Consolas" w:eastAsia="Times New Roman" w:hAnsi="Consolas" w:cs="Times New Roman"/>
@@ -6754,7 +6531,102 @@
         </w:rPr>
         <w:t>(</w:t>
       </w:r>
-      <w:proofErr w:type="gramEnd"/>
+      <w:r>
+        <w:rPr>
+          <w:rFonts w:ascii="Consolas" w:eastAsia="Times New Roman" w:hAnsi="Consolas" w:cs="Times New Roman"/>
+          <w:color w:val="00E8C6"/>
+          <w:kern w:val="0"/>
+          <w:sz w:val="21"/>
+          <w:szCs w:val="21"/>
+          <w:lang w:eastAsia="es-PE"/>
+          <w14:ligatures w14:val="none"/>
+        </w:rPr>
+        <w:t>$colors</w:t>
+      </w:r>
+      <w:r>
+        <w:rPr>
+          <w:rFonts w:ascii="Consolas" w:eastAsia="Times New Roman" w:hAnsi="Consolas" w:cs="Times New Roman"/>
+          <w:color w:val="BBBBBB"/>
+          <w:kern w:val="0"/>
+          <w:sz w:val="21"/>
+          <w:szCs w:val="21"/>
+          <w:lang w:eastAsia="es-PE"/>
+          <w14:ligatures w14:val="none"/>
+        </w:rPr>
+        <w:t xml:space="preserve">, </w:t>
+      </w:r>
+      <w:r>
+        <w:rPr>
+          <w:rFonts w:ascii="Consolas" w:eastAsia="Times New Roman" w:hAnsi="Consolas" w:cs="Times New Roman"/>
+          <w:color w:val="00E8C6"/>
+          <w:kern w:val="0"/>
+          <w:sz w:val="21"/>
+          <w:szCs w:val="21"/>
+          <w:lang w:eastAsia="es-PE"/>
+          <w14:ligatures w14:val="none"/>
+        </w:rPr>
+        <w:t>$val:</w:t>
+      </w:r>
+      <w:r>
+        <w:rPr>
+          <w:rFonts w:ascii="Consolas" w:eastAsia="Times New Roman" w:hAnsi="Consolas" w:cs="Times New Roman"/>
+          <w:color w:val="BBBBBB"/>
+          <w:kern w:val="0"/>
+          <w:sz w:val="21"/>
+          <w:szCs w:val="21"/>
+          <w:lang w:eastAsia="es-PE"/>
+          <w14:ligatures w14:val="none"/>
+        </w:rPr>
+        <w:t xml:space="preserve"> </w:t>
+      </w:r>
+      <w:r>
+        <w:rPr>
+          <w:rFonts w:ascii="Consolas" w:eastAsia="Times New Roman" w:hAnsi="Consolas" w:cs="Times New Roman"/>
+          <w:color w:val="EE5D43"/>
+          <w:kern w:val="0"/>
+          <w:sz w:val="21"/>
+          <w:szCs w:val="21"/>
+          <w:lang w:eastAsia="es-PE"/>
+          <w14:ligatures w14:val="none"/>
+        </w:rPr>
+        <w:t>hsl</w:t>
+      </w:r>
+      <w:r>
+        <w:rPr>
+          <w:rFonts w:ascii="Consolas" w:eastAsia="Times New Roman" w:hAnsi="Consolas" w:cs="Times New Roman"/>
+          <w:color w:val="BBBBBB"/>
+          <w:kern w:val="0"/>
+          <w:sz w:val="21"/>
+          <w:szCs w:val="21"/>
+          <w:lang w:eastAsia="es-PE"/>
+          <w14:ligatures w14:val="none"/>
+        </w:rPr>
+        <w:t>(</w:t>
+      </w:r>
+      <w:r>
+        <w:rPr>
+          <w:rFonts w:ascii="Consolas" w:eastAsia="Times New Roman" w:hAnsi="Consolas" w:cs="Times New Roman"/>
+          <w:color w:val="00E8C6"/>
+          <w:kern w:val="0"/>
+          <w:sz w:val="21"/>
+          <w:szCs w:val="21"/>
+          <w:lang w:eastAsia="es-PE"/>
+          <w14:ligatures w14:val="none"/>
+        </w:rPr>
+        <w:t>$i</w:t>
+      </w:r>
+      <w:r>
+        <w:rPr>
+          <w:rFonts w:ascii="Consolas" w:eastAsia="Times New Roman" w:hAnsi="Consolas" w:cs="Times New Roman"/>
+          <w:color w:val="BBBBBB"/>
+          <w:kern w:val="0"/>
+          <w:sz w:val="21"/>
+          <w:szCs w:val="21"/>
+          <w:lang w:eastAsia="es-PE"/>
+          <w14:ligatures w14:val="none"/>
+        </w:rPr>
+        <w:t>,</w:t>
+      </w:r>
       <w:r>
         <w:rPr>
           <w:rFonts w:ascii="Consolas" w:eastAsia="Times New Roman" w:hAnsi="Consolas" w:cs="Times New Roman"/>
@@ -6765,7 +6637,7 @@
           <w:lang w:eastAsia="es-PE"/>
           <w14:ligatures w14:val="none"/>
         </w:rPr>
-        <w:t>0</w:t>
+        <w:t>100</w:t>
       </w:r>
       <w:r>
         <w:rPr>
@@ -6789,7 +6661,7 @@
           <w:lang w:eastAsia="es-PE"/>
           <w14:ligatures w14:val="none"/>
         </w:rPr>
-        <w:t>100</w:t>
+        <w:t>50</w:t>
       </w:r>
       <w:r>
         <w:rPr>
@@ -6801,19 +6673,19 @@
           <w:lang w:eastAsia="es-PE"/>
           <w14:ligatures w14:val="none"/>
         </w:rPr>
-        <w:t>,</w:t>
+        <w:t xml:space="preserve">), </w:t>
       </w:r>
       <w:r>
         <w:rPr>
           <w:rFonts w:ascii="Consolas" w:eastAsia="Times New Roman" w:hAnsi="Consolas" w:cs="Times New Roman"/>
-          <w:color w:val="F39C12"/>
+          <w:color w:val="00E8C6"/>
           <w:kern w:val="0"/>
           <w:sz w:val="21"/>
           <w:szCs w:val="21"/>
           <w:lang w:eastAsia="es-PE"/>
           <w14:ligatures w14:val="none"/>
         </w:rPr>
-        <w:t>50</w:t>
+        <w:t>$separator:</w:t>
       </w:r>
       <w:r>
         <w:rPr>
@@ -6825,13 +6697,21 @@
           <w:lang w:eastAsia="es-PE"/>
           <w14:ligatures w14:val="none"/>
         </w:rPr>
-        <w:t>);</w:t>
-      </w:r>
-    </w:p>
-    <w:p>
-      <w:pPr>
-        <w:shd w:val="clear" w:color="auto" w:fill="1E1E1E"/>
-        <w:spacing w:line="285" w:lineRule="atLeast"/>
+        <w:t xml:space="preserve"> </w:t>
+      </w:r>
+      <w:r>
+        <w:rPr>
+          <w:rFonts w:ascii="Consolas" w:eastAsia="Times New Roman" w:hAnsi="Consolas" w:cs="Times New Roman"/>
+          <w:color w:val="00E8C6"/>
+          <w:kern w:val="0"/>
+          <w:sz w:val="21"/>
+          <w:szCs w:val="21"/>
+          <w:lang w:eastAsia="es-PE"/>
+          <w14:ligatures w14:val="none"/>
+        </w:rPr>
+        <w:t>comma</w:t>
+      </w:r>
+      <w:r>
         <w:rPr>
           <w:rFonts w:ascii="Consolas" w:eastAsia="Times New Roman" w:hAnsi="Consolas" w:cs="Times New Roman"/>
           <w:color w:val="BBBBBB"/>
@@ -6841,7 +6721,8 @@
           <w:lang w:eastAsia="es-PE"/>
           <w14:ligatures w14:val="none"/>
         </w:rPr>
-      </w:pPr>
+        <w:t>);</w:t>
+      </w:r>
     </w:p>
     <w:p>
       <w:pPr>
@@ -6860,16 +6741,20 @@
       <w:r>
         <w:rPr>
           <w:rFonts w:ascii="Consolas" w:eastAsia="Times New Roman" w:hAnsi="Consolas" w:cs="Times New Roman"/>
-          <w:color w:val="C74DED"/>
+          <w:color w:val="BBBBBB"/>
           <w:kern w:val="0"/>
           <w:sz w:val="21"/>
           <w:szCs w:val="21"/>
           <w:lang w:eastAsia="es-PE"/>
           <w14:ligatures w14:val="none"/>
         </w:rPr>
-        <w:t>@for</w:t>
-      </w:r>
-      <w:r>
+        <w:t>}</w:t>
+      </w:r>
+    </w:p>
+    <w:p>
+      <w:pPr>
+        <w:shd w:val="clear" w:color="auto" w:fill="1E1E1E"/>
+        <w:spacing w:line="285" w:lineRule="atLeast"/>
         <w:rPr>
           <w:rFonts w:ascii="Consolas" w:eastAsia="Times New Roman" w:hAnsi="Consolas" w:cs="Times New Roman"/>
           <w:color w:val="BBBBBB"/>
@@ -6879,6 +6764,119 @@
           <w:lang w:eastAsia="es-PE"/>
           <w14:ligatures w14:val="none"/>
         </w:rPr>
+      </w:pPr>
+    </w:p>
+    <w:p>
+      <w:pPr>
+        <w:shd w:val="clear" w:color="auto" w:fill="1E1E1E"/>
+        <w:spacing w:line="285" w:lineRule="atLeast"/>
+        <w:rPr>
+          <w:rFonts w:ascii="Consolas" w:eastAsia="Times New Roman" w:hAnsi="Consolas" w:cs="Times New Roman"/>
+          <w:color w:val="BBBBBB"/>
+          <w:kern w:val="0"/>
+          <w:sz w:val="21"/>
+          <w:szCs w:val="21"/>
+          <w:lang w:eastAsia="es-PE"/>
+          <w14:ligatures w14:val="none"/>
+        </w:rPr>
+      </w:pPr>
+      <w:r>
+        <w:rPr>
+          <w:rFonts w:ascii="Consolas" w:eastAsia="Times New Roman" w:hAnsi="Consolas" w:cs="Times New Roman"/>
+          <w:color w:val="F92672"/>
+          <w:kern w:val="0"/>
+          <w:sz w:val="21"/>
+          <w:szCs w:val="21"/>
+          <w:lang w:eastAsia="es-PE"/>
+          <w14:ligatures w14:val="none"/>
+        </w:rPr>
+        <w:t>body</w:t>
+      </w:r>
+      <w:r>
+        <w:rPr>
+          <w:rFonts w:ascii="Consolas" w:eastAsia="Times New Roman" w:hAnsi="Consolas" w:cs="Times New Roman"/>
+          <w:color w:val="BBBBBB"/>
+          <w:kern w:val="0"/>
+          <w:sz w:val="21"/>
+          <w:szCs w:val="21"/>
+          <w:lang w:eastAsia="es-PE"/>
+          <w14:ligatures w14:val="none"/>
+        </w:rPr>
+        <w:t xml:space="preserve"> {</w:t>
+      </w:r>
+    </w:p>
+    <w:p>
+      <w:pPr>
+        <w:shd w:val="clear" w:color="auto" w:fill="1E1E1E"/>
+        <w:spacing w:line="285" w:lineRule="atLeast"/>
+        <w:rPr>
+          <w:rFonts w:ascii="Consolas" w:eastAsia="Times New Roman" w:hAnsi="Consolas" w:cs="Times New Roman"/>
+          <w:color w:val="BBBBBB"/>
+          <w:kern w:val="0"/>
+          <w:sz w:val="21"/>
+          <w:szCs w:val="21"/>
+          <w:lang w:eastAsia="es-PE"/>
+          <w14:ligatures w14:val="none"/>
+        </w:rPr>
+      </w:pPr>
+      <w:r>
+        <w:rPr>
+          <w:rFonts w:ascii="Consolas" w:eastAsia="Times New Roman" w:hAnsi="Consolas" w:cs="Times New Roman"/>
+          <w:color w:val="BBBBBB"/>
+          <w:kern w:val="0"/>
+          <w:sz w:val="21"/>
+          <w:szCs w:val="21"/>
+          <w:lang w:eastAsia="es-PE"/>
+          <w14:ligatures w14:val="none"/>
+        </w:rPr>
+        <w:t xml:space="preserve">    background: </w:t>
+      </w:r>
+      <w:r>
+        <w:rPr>
+          <w:rFonts w:ascii="Consolas" w:eastAsia="Times New Roman" w:hAnsi="Consolas" w:cs="Times New Roman"/>
+          <w:color w:val="EE5D43"/>
+          <w:kern w:val="0"/>
+          <w:sz w:val="21"/>
+          <w:szCs w:val="21"/>
+          <w:lang w:eastAsia="es-PE"/>
+          <w14:ligatures w14:val="none"/>
+        </w:rPr>
+        <w:t>radial-gradient</w:t>
+      </w:r>
+      <w:r>
+        <w:rPr>
+          <w:rFonts w:ascii="Consolas" w:eastAsia="Times New Roman" w:hAnsi="Consolas" w:cs="Times New Roman"/>
+          <w:color w:val="BBBBBB"/>
+          <w:kern w:val="0"/>
+          <w:sz w:val="21"/>
+          <w:szCs w:val="21"/>
+          <w:lang w:eastAsia="es-PE"/>
+          <w14:ligatures w14:val="none"/>
+        </w:rPr>
+        <w:t>(</w:t>
+      </w:r>
+      <w:r>
+        <w:rPr>
+          <w:rFonts w:ascii="Consolas" w:eastAsia="Times New Roman" w:hAnsi="Consolas" w:cs="Times New Roman"/>
+          <w:color w:val="EE5D43"/>
+          <w:kern w:val="0"/>
+          <w:sz w:val="21"/>
+          <w:szCs w:val="21"/>
+          <w:lang w:eastAsia="es-PE"/>
+          <w14:ligatures w14:val="none"/>
+        </w:rPr>
+        <w:t>circle</w:t>
+      </w:r>
+      <w:r>
+        <w:rPr>
+          <w:rFonts w:ascii="Consolas" w:eastAsia="Times New Roman" w:hAnsi="Consolas" w:cs="Times New Roman"/>
+          <w:color w:val="BBBBBB"/>
+          <w:kern w:val="0"/>
+          <w:sz w:val="21"/>
+          <w:szCs w:val="21"/>
+          <w:lang w:eastAsia="es-PE"/>
+          <w14:ligatures w14:val="none"/>
+        </w:rPr>
         <w:t xml:space="preserve"> </w:t>
       </w:r>
       <w:r>
@@ -6891,7 +6889,7 @@
           <w:lang w:eastAsia="es-PE"/>
           <w14:ligatures w14:val="none"/>
         </w:rPr>
-        <w:t>$i</w:t>
+        <w:t>at</w:t>
       </w:r>
       <w:r>
         <w:rPr>
@@ -6905,20 +6903,18 @@
         </w:rPr>
         <w:t xml:space="preserve"> </w:t>
       </w:r>
-      <w:proofErr w:type="spellStart"/>
       <w:r>
         <w:rPr>
           <w:rFonts w:ascii="Consolas" w:eastAsia="Times New Roman" w:hAnsi="Consolas" w:cs="Times New Roman"/>
-          <w:color w:val="C74DED"/>
+          <w:color w:val="EE5D43"/>
           <w:kern w:val="0"/>
           <w:sz w:val="21"/>
           <w:szCs w:val="21"/>
           <w:lang w:eastAsia="es-PE"/>
           <w14:ligatures w14:val="none"/>
         </w:rPr>
-        <w:t>from</w:t>
-      </w:r>
-      <w:proofErr w:type="spellEnd"/>
+        <w:t>center</w:t>
+      </w:r>
       <w:r>
         <w:rPr>
           <w:rFonts w:ascii="Consolas" w:eastAsia="Times New Roman" w:hAnsi="Consolas" w:cs="Times New Roman"/>
@@ -6929,19 +6925,19 @@
           <w:lang w:eastAsia="es-PE"/>
           <w14:ligatures w14:val="none"/>
         </w:rPr>
-        <w:t xml:space="preserve"> </w:t>
+        <w:t>,</w:t>
       </w:r>
       <w:r>
         <w:rPr>
           <w:rFonts w:ascii="Consolas" w:eastAsia="Times New Roman" w:hAnsi="Consolas" w:cs="Times New Roman"/>
-          <w:color w:val="F39C12"/>
+          <w:color w:val="00E8C6"/>
           <w:kern w:val="0"/>
           <w:sz w:val="21"/>
           <w:szCs w:val="21"/>
           <w:lang w:eastAsia="es-PE"/>
           <w14:ligatures w14:val="none"/>
         </w:rPr>
-        <w:t>1</w:t>
+        <w:t>$colors</w:t>
       </w:r>
       <w:r>
         <w:rPr>
@@ -6953,23 +6949,13 @@
           <w:lang w:eastAsia="es-PE"/>
           <w14:ligatures w14:val="none"/>
         </w:rPr>
-        <w:t xml:space="preserve"> </w:t>
-      </w:r>
-      <w:proofErr w:type="spellStart"/>
-      <w:r>
-        <w:rPr>
-          <w:rFonts w:ascii="Consolas" w:eastAsia="Times New Roman" w:hAnsi="Consolas" w:cs="Times New Roman"/>
-          <w:color w:val="C74DED"/>
-          <w:kern w:val="0"/>
-          <w:sz w:val="21"/>
-          <w:szCs w:val="21"/>
-          <w:lang w:eastAsia="es-PE"/>
-          <w14:ligatures w14:val="none"/>
-        </w:rPr>
-        <w:t>through</w:t>
-      </w:r>
-      <w:proofErr w:type="spellEnd"/>
-      <w:r>
+        <w:t>);</w:t>
+      </w:r>
+    </w:p>
+    <w:p>
+      <w:pPr>
+        <w:shd w:val="clear" w:color="auto" w:fill="1E1E1E"/>
+        <w:spacing w:line="285" w:lineRule="atLeast"/>
         <w:rPr>
           <w:rFonts w:ascii="Consolas" w:eastAsia="Times New Roman" w:hAnsi="Consolas" w:cs="Times New Roman"/>
           <w:color w:val="BBBBBB"/>
@@ -6979,20 +6965,7 @@
           <w:lang w:eastAsia="es-PE"/>
           <w14:ligatures w14:val="none"/>
         </w:rPr>
-        <w:t xml:space="preserve"> </w:t>
-      </w:r>
-      <w:r>
-        <w:rPr>
-          <w:rFonts w:ascii="Consolas" w:eastAsia="Times New Roman" w:hAnsi="Consolas" w:cs="Times New Roman"/>
-          <w:color w:val="F39C12"/>
-          <w:kern w:val="0"/>
-          <w:sz w:val="21"/>
-          <w:szCs w:val="21"/>
-          <w:lang w:eastAsia="es-PE"/>
-          <w14:ligatures w14:val="none"/>
-        </w:rPr>
-        <w:t>360</w:t>
-      </w:r>
+      </w:pPr>
       <w:r>
         <w:rPr>
           <w:rFonts w:ascii="Consolas" w:eastAsia="Times New Roman" w:hAnsi="Consolas" w:cs="Times New Roman"/>
@@ -7003,677 +6976,7 @@
           <w:lang w:eastAsia="es-PE"/>
           <w14:ligatures w14:val="none"/>
         </w:rPr>
-        <w:t xml:space="preserve"> {</w:t>
-      </w:r>
-    </w:p>
-    <w:p>
-      <w:pPr>
-        <w:shd w:val="clear" w:color="auto" w:fill="1E1E1E"/>
-        <w:spacing w:line="285" w:lineRule="atLeast"/>
-        <w:rPr>
-          <w:rFonts w:ascii="Consolas" w:eastAsia="Times New Roman" w:hAnsi="Consolas" w:cs="Times New Roman"/>
-          <w:color w:val="BBBBBB"/>
-          <w:kern w:val="0"/>
-          <w:sz w:val="21"/>
-          <w:szCs w:val="21"/>
-          <w:lang w:eastAsia="es-PE"/>
-          <w14:ligatures w14:val="none"/>
-        </w:rPr>
-      </w:pPr>
-      <w:r>
-        <w:rPr>
-          <w:rFonts w:ascii="Consolas" w:eastAsia="Times New Roman" w:hAnsi="Consolas" w:cs="Times New Roman"/>
-          <w:color w:val="BBBBBB"/>
-          <w:kern w:val="0"/>
-          <w:sz w:val="21"/>
-          <w:szCs w:val="21"/>
-          <w:lang w:eastAsia="es-PE"/>
-          <w14:ligatures w14:val="none"/>
-        </w:rPr>
-        <w:t xml:space="preserve">    </w:t>
-      </w:r>
-      <w:r>
-        <w:rPr>
-          <w:rFonts w:ascii="Consolas" w:eastAsia="Times New Roman" w:hAnsi="Consolas" w:cs="Times New Roman"/>
-          <w:color w:val="00E8C6"/>
-          <w:kern w:val="0"/>
-          <w:sz w:val="21"/>
-          <w:szCs w:val="21"/>
-          <w:lang w:eastAsia="es-PE"/>
-          <w14:ligatures w14:val="none"/>
-        </w:rPr>
-        <w:t>$</w:t>
-      </w:r>
-      <w:proofErr w:type="spellStart"/>
-      <w:r>
-        <w:rPr>
-          <w:rFonts w:ascii="Consolas" w:eastAsia="Times New Roman" w:hAnsi="Consolas" w:cs="Times New Roman"/>
-          <w:color w:val="00E8C6"/>
-          <w:kern w:val="0"/>
-          <w:sz w:val="21"/>
-          <w:szCs w:val="21"/>
-          <w:lang w:eastAsia="es-PE"/>
-          <w14:ligatures w14:val="none"/>
-        </w:rPr>
-        <w:t>colors</w:t>
-      </w:r>
-      <w:proofErr w:type="spellEnd"/>
-      <w:r>
-        <w:rPr>
-          <w:rFonts w:ascii="Consolas" w:eastAsia="Times New Roman" w:hAnsi="Consolas" w:cs="Times New Roman"/>
-          <w:color w:val="BBBBBB"/>
-          <w:kern w:val="0"/>
-          <w:sz w:val="21"/>
-          <w:szCs w:val="21"/>
-          <w:lang w:eastAsia="es-PE"/>
-          <w14:ligatures w14:val="none"/>
-        </w:rPr>
-        <w:t xml:space="preserve">: </w:t>
-      </w:r>
-      <w:proofErr w:type="spellStart"/>
-      <w:proofErr w:type="gramStart"/>
-      <w:r>
-        <w:rPr>
-          <w:rFonts w:ascii="Consolas" w:eastAsia="Times New Roman" w:hAnsi="Consolas" w:cs="Times New Roman"/>
-          <w:color w:val="EE5D43"/>
-          <w:kern w:val="0"/>
-          <w:sz w:val="21"/>
-          <w:szCs w:val="21"/>
-          <w:lang w:eastAsia="es-PE"/>
-          <w14:ligatures w14:val="none"/>
-        </w:rPr>
-        <w:t>append</w:t>
-      </w:r>
-      <w:proofErr w:type="spellEnd"/>
-      <w:r>
-        <w:rPr>
-          <w:rFonts w:ascii="Consolas" w:eastAsia="Times New Roman" w:hAnsi="Consolas" w:cs="Times New Roman"/>
-          <w:color w:val="BBBBBB"/>
-          <w:kern w:val="0"/>
-          <w:sz w:val="21"/>
-          <w:szCs w:val="21"/>
-          <w:lang w:eastAsia="es-PE"/>
-          <w14:ligatures w14:val="none"/>
-        </w:rPr>
-        <w:t>(</w:t>
-      </w:r>
-      <w:proofErr w:type="gramEnd"/>
-      <w:r>
-        <w:rPr>
-          <w:rFonts w:ascii="Consolas" w:eastAsia="Times New Roman" w:hAnsi="Consolas" w:cs="Times New Roman"/>
-          <w:color w:val="00E8C6"/>
-          <w:kern w:val="0"/>
-          <w:sz w:val="21"/>
-          <w:szCs w:val="21"/>
-          <w:lang w:eastAsia="es-PE"/>
-          <w14:ligatures w14:val="none"/>
-        </w:rPr>
-        <w:t>$</w:t>
-      </w:r>
-      <w:proofErr w:type="spellStart"/>
-      <w:r>
-        <w:rPr>
-          <w:rFonts w:ascii="Consolas" w:eastAsia="Times New Roman" w:hAnsi="Consolas" w:cs="Times New Roman"/>
-          <w:color w:val="00E8C6"/>
-          <w:kern w:val="0"/>
-          <w:sz w:val="21"/>
-          <w:szCs w:val="21"/>
-          <w:lang w:eastAsia="es-PE"/>
-          <w14:ligatures w14:val="none"/>
-        </w:rPr>
-        <w:t>colors</w:t>
-      </w:r>
-      <w:proofErr w:type="spellEnd"/>
-      <w:r>
-        <w:rPr>
-          <w:rFonts w:ascii="Consolas" w:eastAsia="Times New Roman" w:hAnsi="Consolas" w:cs="Times New Roman"/>
-          <w:color w:val="BBBBBB"/>
-          <w:kern w:val="0"/>
-          <w:sz w:val="21"/>
-          <w:szCs w:val="21"/>
-          <w:lang w:eastAsia="es-PE"/>
-          <w14:ligatures w14:val="none"/>
-        </w:rPr>
-        <w:t xml:space="preserve">, </w:t>
-      </w:r>
-      <w:r>
-        <w:rPr>
-          <w:rFonts w:ascii="Consolas" w:eastAsia="Times New Roman" w:hAnsi="Consolas" w:cs="Times New Roman"/>
-          <w:color w:val="00E8C6"/>
-          <w:kern w:val="0"/>
-          <w:sz w:val="21"/>
-          <w:szCs w:val="21"/>
-          <w:lang w:eastAsia="es-PE"/>
-          <w14:ligatures w14:val="none"/>
-        </w:rPr>
-        <w:t>$val:</w:t>
-      </w:r>
-      <w:r>
-        <w:rPr>
-          <w:rFonts w:ascii="Consolas" w:eastAsia="Times New Roman" w:hAnsi="Consolas" w:cs="Times New Roman"/>
-          <w:color w:val="BBBBBB"/>
-          <w:kern w:val="0"/>
-          <w:sz w:val="21"/>
-          <w:szCs w:val="21"/>
-          <w:lang w:eastAsia="es-PE"/>
-          <w14:ligatures w14:val="none"/>
-        </w:rPr>
-        <w:t xml:space="preserve"> </w:t>
-      </w:r>
-      <w:proofErr w:type="spellStart"/>
-      <w:r>
-        <w:rPr>
-          <w:rFonts w:ascii="Consolas" w:eastAsia="Times New Roman" w:hAnsi="Consolas" w:cs="Times New Roman"/>
-          <w:color w:val="EE5D43"/>
-          <w:kern w:val="0"/>
-          <w:sz w:val="21"/>
-          <w:szCs w:val="21"/>
-          <w:lang w:eastAsia="es-PE"/>
-          <w14:ligatures w14:val="none"/>
-        </w:rPr>
-        <w:t>hsl</w:t>
-      </w:r>
-      <w:proofErr w:type="spellEnd"/>
-      <w:r>
-        <w:rPr>
-          <w:rFonts w:ascii="Consolas" w:eastAsia="Times New Roman" w:hAnsi="Consolas" w:cs="Times New Roman"/>
-          <w:color w:val="BBBBBB"/>
-          <w:kern w:val="0"/>
-          <w:sz w:val="21"/>
-          <w:szCs w:val="21"/>
-          <w:lang w:eastAsia="es-PE"/>
-          <w14:ligatures w14:val="none"/>
-        </w:rPr>
-        <w:t>(</w:t>
-      </w:r>
-      <w:r>
-        <w:rPr>
-          <w:rFonts w:ascii="Consolas" w:eastAsia="Times New Roman" w:hAnsi="Consolas" w:cs="Times New Roman"/>
-          <w:color w:val="00E8C6"/>
-          <w:kern w:val="0"/>
-          <w:sz w:val="21"/>
-          <w:szCs w:val="21"/>
-          <w:lang w:eastAsia="es-PE"/>
-          <w14:ligatures w14:val="none"/>
-        </w:rPr>
-        <w:t>$i</w:t>
-      </w:r>
-      <w:r>
-        <w:rPr>
-          <w:rFonts w:ascii="Consolas" w:eastAsia="Times New Roman" w:hAnsi="Consolas" w:cs="Times New Roman"/>
-          <w:color w:val="BBBBBB"/>
-          <w:kern w:val="0"/>
-          <w:sz w:val="21"/>
-          <w:szCs w:val="21"/>
-          <w:lang w:eastAsia="es-PE"/>
-          <w14:ligatures w14:val="none"/>
-        </w:rPr>
-        <w:t>,</w:t>
-      </w:r>
-      <w:r>
-        <w:rPr>
-          <w:rFonts w:ascii="Consolas" w:eastAsia="Times New Roman" w:hAnsi="Consolas" w:cs="Times New Roman"/>
-          <w:color w:val="F39C12"/>
-          <w:kern w:val="0"/>
-          <w:sz w:val="21"/>
-          <w:szCs w:val="21"/>
-          <w:lang w:eastAsia="es-PE"/>
-          <w14:ligatures w14:val="none"/>
-        </w:rPr>
-        <w:t>100</w:t>
-      </w:r>
-      <w:r>
-        <w:rPr>
-          <w:rFonts w:ascii="Consolas" w:eastAsia="Times New Roman" w:hAnsi="Consolas" w:cs="Times New Roman"/>
-          <w:color w:val="BBBBBB"/>
-          <w:kern w:val="0"/>
-          <w:sz w:val="21"/>
-          <w:szCs w:val="21"/>
-          <w:lang w:eastAsia="es-PE"/>
-          <w14:ligatures w14:val="none"/>
-        </w:rPr>
-        <w:t>,</w:t>
-      </w:r>
-      <w:r>
-        <w:rPr>
-          <w:rFonts w:ascii="Consolas" w:eastAsia="Times New Roman" w:hAnsi="Consolas" w:cs="Times New Roman"/>
-          <w:color w:val="F39C12"/>
-          <w:kern w:val="0"/>
-          <w:sz w:val="21"/>
-          <w:szCs w:val="21"/>
-          <w:lang w:eastAsia="es-PE"/>
-          <w14:ligatures w14:val="none"/>
-        </w:rPr>
-        <w:t>50</w:t>
-      </w:r>
-      <w:r>
-        <w:rPr>
-          <w:rFonts w:ascii="Consolas" w:eastAsia="Times New Roman" w:hAnsi="Consolas" w:cs="Times New Roman"/>
-          <w:color w:val="BBBBBB"/>
-          <w:kern w:val="0"/>
-          <w:sz w:val="21"/>
-          <w:szCs w:val="21"/>
-          <w:lang w:eastAsia="es-PE"/>
-          <w14:ligatures w14:val="none"/>
-        </w:rPr>
-        <w:t xml:space="preserve">), </w:t>
-      </w:r>
-      <w:r>
-        <w:rPr>
-          <w:rFonts w:ascii="Consolas" w:eastAsia="Times New Roman" w:hAnsi="Consolas" w:cs="Times New Roman"/>
-          <w:color w:val="00E8C6"/>
-          <w:kern w:val="0"/>
-          <w:sz w:val="21"/>
-          <w:szCs w:val="21"/>
-          <w:lang w:eastAsia="es-PE"/>
-          <w14:ligatures w14:val="none"/>
-        </w:rPr>
-        <w:t>$</w:t>
-      </w:r>
-      <w:proofErr w:type="spellStart"/>
-      <w:r>
-        <w:rPr>
-          <w:rFonts w:ascii="Consolas" w:eastAsia="Times New Roman" w:hAnsi="Consolas" w:cs="Times New Roman"/>
-          <w:color w:val="00E8C6"/>
-          <w:kern w:val="0"/>
-          <w:sz w:val="21"/>
-          <w:szCs w:val="21"/>
-          <w:lang w:eastAsia="es-PE"/>
-          <w14:ligatures w14:val="none"/>
-        </w:rPr>
-        <w:t>separator</w:t>
-      </w:r>
-      <w:proofErr w:type="spellEnd"/>
-      <w:r>
-        <w:rPr>
-          <w:rFonts w:ascii="Consolas" w:eastAsia="Times New Roman" w:hAnsi="Consolas" w:cs="Times New Roman"/>
-          <w:color w:val="00E8C6"/>
-          <w:kern w:val="0"/>
-          <w:sz w:val="21"/>
-          <w:szCs w:val="21"/>
-          <w:lang w:eastAsia="es-PE"/>
-          <w14:ligatures w14:val="none"/>
-        </w:rPr>
-        <w:t>:</w:t>
-      </w:r>
-      <w:r>
-        <w:rPr>
-          <w:rFonts w:ascii="Consolas" w:eastAsia="Times New Roman" w:hAnsi="Consolas" w:cs="Times New Roman"/>
-          <w:color w:val="BBBBBB"/>
-          <w:kern w:val="0"/>
-          <w:sz w:val="21"/>
-          <w:szCs w:val="21"/>
-          <w:lang w:eastAsia="es-PE"/>
-          <w14:ligatures w14:val="none"/>
-        </w:rPr>
-        <w:t xml:space="preserve"> </w:t>
-      </w:r>
-      <w:proofErr w:type="spellStart"/>
-      <w:r>
-        <w:rPr>
-          <w:rFonts w:ascii="Consolas" w:eastAsia="Times New Roman" w:hAnsi="Consolas" w:cs="Times New Roman"/>
-          <w:color w:val="00E8C6"/>
-          <w:kern w:val="0"/>
-          <w:sz w:val="21"/>
-          <w:szCs w:val="21"/>
-          <w:lang w:eastAsia="es-PE"/>
-          <w14:ligatures w14:val="none"/>
-        </w:rPr>
-        <w:t>comma</w:t>
-      </w:r>
-      <w:proofErr w:type="spellEnd"/>
-      <w:r>
-        <w:rPr>
-          <w:rFonts w:ascii="Consolas" w:eastAsia="Times New Roman" w:hAnsi="Consolas" w:cs="Times New Roman"/>
-          <w:color w:val="BBBBBB"/>
-          <w:kern w:val="0"/>
-          <w:sz w:val="21"/>
-          <w:szCs w:val="21"/>
-          <w:lang w:eastAsia="es-PE"/>
-          <w14:ligatures w14:val="none"/>
-        </w:rPr>
-        <w:t>);</w:t>
-      </w:r>
-    </w:p>
-    <w:p>
-      <w:pPr>
-        <w:shd w:val="clear" w:color="auto" w:fill="1E1E1E"/>
-        <w:spacing w:line="285" w:lineRule="atLeast"/>
-        <w:rPr>
-          <w:rFonts w:ascii="Consolas" w:eastAsia="Times New Roman" w:hAnsi="Consolas" w:cs="Times New Roman"/>
-          <w:color w:val="BBBBBB"/>
-          <w:kern w:val="0"/>
-          <w:sz w:val="21"/>
-          <w:szCs w:val="21"/>
-          <w:lang w:eastAsia="es-PE"/>
-          <w14:ligatures w14:val="none"/>
-        </w:rPr>
-      </w:pPr>
-      <w:r>
-        <w:rPr>
-          <w:rFonts w:ascii="Consolas" w:eastAsia="Times New Roman" w:hAnsi="Consolas" w:cs="Times New Roman"/>
-          <w:color w:val="BBBBBB"/>
-          <w:kern w:val="0"/>
-          <w:sz w:val="21"/>
-          <w:szCs w:val="21"/>
-          <w:lang w:eastAsia="es-PE"/>
-          <w14:ligatures w14:val="none"/>
-        </w:rPr>
-        <w:t>}</w:t>
-      </w:r>
-    </w:p>
-    <w:p>
-      <w:pPr>
-        <w:shd w:val="clear" w:color="auto" w:fill="1E1E1E"/>
-        <w:spacing w:line="285" w:lineRule="atLeast"/>
-        <w:rPr>
-          <w:rFonts w:ascii="Consolas" w:eastAsia="Times New Roman" w:hAnsi="Consolas" w:cs="Times New Roman"/>
-          <w:color w:val="BBBBBB"/>
-          <w:kern w:val="0"/>
-          <w:sz w:val="21"/>
-          <w:szCs w:val="21"/>
-          <w:lang w:eastAsia="es-PE"/>
-          <w14:ligatures w14:val="none"/>
-        </w:rPr>
-      </w:pPr>
-    </w:p>
-    <w:p>
-      <w:pPr>
-        <w:shd w:val="clear" w:color="auto" w:fill="1E1E1E"/>
-        <w:spacing w:line="285" w:lineRule="atLeast"/>
-        <w:rPr>
-          <w:rFonts w:ascii="Consolas" w:eastAsia="Times New Roman" w:hAnsi="Consolas" w:cs="Times New Roman"/>
-          <w:color w:val="BBBBBB"/>
-          <w:kern w:val="0"/>
-          <w:sz w:val="21"/>
-          <w:szCs w:val="21"/>
-          <w:lang w:eastAsia="es-PE"/>
-          <w14:ligatures w14:val="none"/>
-        </w:rPr>
-      </w:pPr>
-      <w:proofErr w:type="spellStart"/>
-      <w:r>
-        <w:rPr>
-          <w:rFonts w:ascii="Consolas" w:eastAsia="Times New Roman" w:hAnsi="Consolas" w:cs="Times New Roman"/>
-          <w:color w:val="F92672"/>
-          <w:kern w:val="0"/>
-          <w:sz w:val="21"/>
-          <w:szCs w:val="21"/>
-          <w:lang w:eastAsia="es-PE"/>
-          <w14:ligatures w14:val="none"/>
-        </w:rPr>
-        <w:t>body</w:t>
-      </w:r>
-      <w:proofErr w:type="spellEnd"/>
-      <w:r>
-        <w:rPr>
-          <w:rFonts w:ascii="Consolas" w:eastAsia="Times New Roman" w:hAnsi="Consolas" w:cs="Times New Roman"/>
-          <w:color w:val="BBBBBB"/>
-          <w:kern w:val="0"/>
-          <w:sz w:val="21"/>
-          <w:szCs w:val="21"/>
-          <w:lang w:eastAsia="es-PE"/>
-          <w14:ligatures w14:val="none"/>
-        </w:rPr>
-        <w:t xml:space="preserve"> {</w:t>
-      </w:r>
-    </w:p>
-    <w:p>
-      <w:pPr>
-        <w:shd w:val="clear" w:color="auto" w:fill="1E1E1E"/>
-        <w:spacing w:line="285" w:lineRule="atLeast"/>
-        <w:rPr>
-          <w:rFonts w:ascii="Consolas" w:eastAsia="Times New Roman" w:hAnsi="Consolas" w:cs="Times New Roman"/>
-          <w:color w:val="BBBBBB"/>
-          <w:kern w:val="0"/>
-          <w:sz w:val="21"/>
-          <w:szCs w:val="21"/>
-          <w:lang w:eastAsia="es-PE"/>
-          <w14:ligatures w14:val="none"/>
-        </w:rPr>
-      </w:pPr>
-      <w:r>
-        <w:rPr>
-          <w:rFonts w:ascii="Consolas" w:eastAsia="Times New Roman" w:hAnsi="Consolas" w:cs="Times New Roman"/>
-          <w:color w:val="BBBBBB"/>
-          <w:kern w:val="0"/>
-          <w:sz w:val="21"/>
-          <w:szCs w:val="21"/>
-          <w:lang w:eastAsia="es-PE"/>
-          <w14:ligatures w14:val="none"/>
-        </w:rPr>
-        <w:t xml:space="preserve">    </w:t>
-      </w:r>
-      <w:proofErr w:type="spellStart"/>
-      <w:r>
-        <w:rPr>
-          <w:rFonts w:ascii="Consolas" w:eastAsia="Times New Roman" w:hAnsi="Consolas" w:cs="Times New Roman"/>
-          <w:color w:val="BBBBBB"/>
-          <w:kern w:val="0"/>
-          <w:sz w:val="21"/>
-          <w:szCs w:val="21"/>
-          <w:lang w:eastAsia="es-PE"/>
-          <w14:ligatures w14:val="none"/>
-        </w:rPr>
-        <w:t>background</w:t>
-      </w:r>
-      <w:proofErr w:type="spellEnd"/>
-      <w:r>
-        <w:rPr>
-          <w:rFonts w:ascii="Consolas" w:eastAsia="Times New Roman" w:hAnsi="Consolas" w:cs="Times New Roman"/>
-          <w:color w:val="BBBBBB"/>
-          <w:kern w:val="0"/>
-          <w:sz w:val="21"/>
-          <w:szCs w:val="21"/>
-          <w:lang w:eastAsia="es-PE"/>
-          <w14:ligatures w14:val="none"/>
-        </w:rPr>
-        <w:t xml:space="preserve">: </w:t>
-      </w:r>
-      <w:r>
-        <w:rPr>
-          <w:rFonts w:ascii="Consolas" w:eastAsia="Times New Roman" w:hAnsi="Consolas" w:cs="Times New Roman"/>
-          <w:color w:val="EE5D43"/>
-          <w:kern w:val="0"/>
-          <w:sz w:val="21"/>
-          <w:szCs w:val="21"/>
-          <w:lang w:eastAsia="es-PE"/>
-          <w14:ligatures w14:val="none"/>
-        </w:rPr>
-        <w:t>radial-</w:t>
-      </w:r>
-      <w:proofErr w:type="spellStart"/>
-      <w:proofErr w:type="gramStart"/>
-      <w:r>
-        <w:rPr>
-          <w:rFonts w:ascii="Consolas" w:eastAsia="Times New Roman" w:hAnsi="Consolas" w:cs="Times New Roman"/>
-          <w:color w:val="EE5D43"/>
-          <w:kern w:val="0"/>
-          <w:sz w:val="21"/>
-          <w:szCs w:val="21"/>
-          <w:lang w:eastAsia="es-PE"/>
-          <w14:ligatures w14:val="none"/>
-        </w:rPr>
-        <w:t>gradient</w:t>
-      </w:r>
-      <w:proofErr w:type="spellEnd"/>
-      <w:r>
-        <w:rPr>
-          <w:rFonts w:ascii="Consolas" w:eastAsia="Times New Roman" w:hAnsi="Consolas" w:cs="Times New Roman"/>
-          <w:color w:val="BBBBBB"/>
-          <w:kern w:val="0"/>
-          <w:sz w:val="21"/>
-          <w:szCs w:val="21"/>
-          <w:lang w:eastAsia="es-PE"/>
-          <w14:ligatures w14:val="none"/>
-        </w:rPr>
-        <w:t>(</w:t>
-      </w:r>
-      <w:proofErr w:type="spellStart"/>
-      <w:proofErr w:type="gramEnd"/>
-      <w:r>
-        <w:rPr>
-          <w:rFonts w:ascii="Consolas" w:eastAsia="Times New Roman" w:hAnsi="Consolas" w:cs="Times New Roman"/>
-          <w:color w:val="EE5D43"/>
-          <w:kern w:val="0"/>
-          <w:sz w:val="21"/>
-          <w:szCs w:val="21"/>
-          <w:lang w:eastAsia="es-PE"/>
-          <w14:ligatures w14:val="none"/>
-        </w:rPr>
-        <w:t>circle</w:t>
-      </w:r>
-      <w:proofErr w:type="spellEnd"/>
-      <w:r>
-        <w:rPr>
-          <w:rFonts w:ascii="Consolas" w:eastAsia="Times New Roman" w:hAnsi="Consolas" w:cs="Times New Roman"/>
-          <w:color w:val="BBBBBB"/>
-          <w:kern w:val="0"/>
-          <w:sz w:val="21"/>
-          <w:szCs w:val="21"/>
-          <w:lang w:eastAsia="es-PE"/>
-          <w14:ligatures w14:val="none"/>
-        </w:rPr>
-        <w:t xml:space="preserve"> </w:t>
-      </w:r>
-      <w:r>
-        <w:rPr>
-          <w:rFonts w:ascii="Consolas" w:eastAsia="Times New Roman" w:hAnsi="Consolas" w:cs="Times New Roman"/>
-          <w:color w:val="00E8C6"/>
-          <w:kern w:val="0"/>
-          <w:sz w:val="21"/>
-          <w:szCs w:val="21"/>
-          <w:lang w:eastAsia="es-PE"/>
-          <w14:ligatures w14:val="none"/>
-        </w:rPr>
-        <w:t>at</w:t>
-      </w:r>
-      <w:r>
-        <w:rPr>
-          <w:rFonts w:ascii="Consolas" w:eastAsia="Times New Roman" w:hAnsi="Consolas" w:cs="Times New Roman"/>
-          <w:color w:val="BBBBBB"/>
-          <w:kern w:val="0"/>
-          <w:sz w:val="21"/>
-          <w:szCs w:val="21"/>
-          <w:lang w:eastAsia="es-PE"/>
-          <w14:ligatures w14:val="none"/>
-        </w:rPr>
-        <w:t xml:space="preserve"> </w:t>
-      </w:r>
-      <w:r>
-        <w:rPr>
-          <w:rFonts w:ascii="Consolas" w:eastAsia="Times New Roman" w:hAnsi="Consolas" w:cs="Times New Roman"/>
-          <w:color w:val="EE5D43"/>
-          <w:kern w:val="0"/>
-          <w:sz w:val="21"/>
-          <w:szCs w:val="21"/>
-          <w:lang w:eastAsia="es-PE"/>
-          <w14:ligatures w14:val="none"/>
-        </w:rPr>
-        <w:t>center</w:t>
-      </w:r>
-      <w:r>
-        <w:rPr>
-          <w:rFonts w:ascii="Consolas" w:eastAsia="Times New Roman" w:hAnsi="Consolas" w:cs="Times New Roman"/>
-          <w:color w:val="BBBBBB"/>
-          <w:kern w:val="0"/>
-          <w:sz w:val="21"/>
-          <w:szCs w:val="21"/>
-          <w:lang w:eastAsia="es-PE"/>
-          <w14:ligatures w14:val="none"/>
-        </w:rPr>
-        <w:t>,</w:t>
-      </w:r>
-      <w:r>
-        <w:rPr>
-          <w:rFonts w:ascii="Consolas" w:eastAsia="Times New Roman" w:hAnsi="Consolas" w:cs="Times New Roman"/>
-          <w:color w:val="00E8C6"/>
-          <w:kern w:val="0"/>
-          <w:sz w:val="21"/>
-          <w:szCs w:val="21"/>
-          <w:lang w:eastAsia="es-PE"/>
-          <w14:ligatures w14:val="none"/>
-        </w:rPr>
-        <w:t>$</w:t>
-      </w:r>
-      <w:proofErr w:type="spellStart"/>
-      <w:r>
-        <w:rPr>
-          <w:rFonts w:ascii="Consolas" w:eastAsia="Times New Roman" w:hAnsi="Consolas" w:cs="Times New Roman"/>
-          <w:color w:val="00E8C6"/>
-          <w:kern w:val="0"/>
-          <w:sz w:val="21"/>
-          <w:szCs w:val="21"/>
-          <w:lang w:eastAsia="es-PE"/>
-          <w14:ligatures w14:val="none"/>
-        </w:rPr>
-        <w:t>colors</w:t>
-      </w:r>
-      <w:proofErr w:type="spellEnd"/>
-      <w:r>
-        <w:rPr>
-          <w:rFonts w:ascii="Consolas" w:eastAsia="Times New Roman" w:hAnsi="Consolas" w:cs="Times New Roman"/>
-          <w:color w:val="BBBBBB"/>
-          <w:kern w:val="0"/>
-          <w:sz w:val="21"/>
-          <w:szCs w:val="21"/>
-          <w:lang w:eastAsia="es-PE"/>
-          <w14:ligatures w14:val="none"/>
-        </w:rPr>
-        <w:t>);</w:t>
-      </w:r>
-    </w:p>
-    <w:p>
-      <w:pPr>
-        <w:shd w:val="clear" w:color="auto" w:fill="1E1E1E"/>
-        <w:spacing w:line="285" w:lineRule="atLeast"/>
-        <w:rPr>
-          <w:rFonts w:ascii="Consolas" w:eastAsia="Times New Roman" w:hAnsi="Consolas" w:cs="Times New Roman"/>
-          <w:color w:val="BBBBBB"/>
-          <w:kern w:val="0"/>
-          <w:sz w:val="21"/>
-          <w:szCs w:val="21"/>
-          <w:lang w:eastAsia="es-PE"/>
-          <w14:ligatures w14:val="none"/>
-        </w:rPr>
-      </w:pPr>
-      <w:r>
-        <w:rPr>
-          <w:rFonts w:ascii="Consolas" w:eastAsia="Times New Roman" w:hAnsi="Consolas" w:cs="Times New Roman"/>
-          <w:color w:val="BBBBBB"/>
-          <w:kern w:val="0"/>
-          <w:sz w:val="21"/>
-          <w:szCs w:val="21"/>
-          <w:lang w:eastAsia="es-PE"/>
-          <w14:ligatures w14:val="none"/>
-        </w:rPr>
-        <w:t>    min-</w:t>
-      </w:r>
-      <w:proofErr w:type="spellStart"/>
-      <w:r>
-        <w:rPr>
-          <w:rFonts w:ascii="Consolas" w:eastAsia="Times New Roman" w:hAnsi="Consolas" w:cs="Times New Roman"/>
-          <w:color w:val="BBBBBB"/>
-          <w:kern w:val="0"/>
-          <w:sz w:val="21"/>
-          <w:szCs w:val="21"/>
-          <w:lang w:eastAsia="es-PE"/>
-          <w14:ligatures w14:val="none"/>
-        </w:rPr>
-        <w:t>height</w:t>
-      </w:r>
-      <w:proofErr w:type="spellEnd"/>
-      <w:r>
-        <w:rPr>
-          <w:rFonts w:ascii="Consolas" w:eastAsia="Times New Roman" w:hAnsi="Consolas" w:cs="Times New Roman"/>
-          <w:color w:val="BBBBBB"/>
-          <w:kern w:val="0"/>
-          <w:sz w:val="21"/>
-          <w:szCs w:val="21"/>
-          <w:lang w:eastAsia="es-PE"/>
-          <w14:ligatures w14:val="none"/>
-        </w:rPr>
-        <w:t xml:space="preserve">: </w:t>
+        <w:t xml:space="preserve">    min-height: </w:t>
       </w:r>
       <w:r>
         <w:rPr>
@@ -8001,7 +7304,11 @@
     <w:p/>
     <w:p/>
     <w:p/>
-    <w:p/>
+    <w:p>
+      <w:r>
+        <w:t>HOLA MUNDO QUE TAL COMO TE VA.</w:t>
+      </w:r>
+    </w:p>
     <w:p/>
     <w:sectPr>
       <w:headerReference w:type="default" r:id="rId45"/>

</xml_diff>